<commit_message>
:two: table and button
</commit_message>
<xml_diff>
--- a/Doc/.Net.docx
+++ b/Doc/.Net.docx
@@ -26,8 +26,2967 @@
         <w:t>Introducción Front (HTML)</w:t>
       </w:r>
     </w:p>
+    <w:p>
+      <w:r>
+        <w:rPr>
+          <w:noProof/>
+        </w:rPr>
+        <w:drawing>
+          <wp:inline distT="0" distB="0" distL="0" distR="0" wp14:anchorId="3F3C30F7" wp14:editId="315907EE">
+            <wp:extent cx="5736375" cy="2924175"/>
+            <wp:effectExtent l="0" t="0" r="0" b="0"/>
+            <wp:docPr id="616981513" name="Imagen 1" descr="Interfaz de usuario gráfica&#10;&#10;Descripción generada automáticamente"/>
+            <wp:cNvGraphicFramePr>
+              <a:graphicFrameLocks xmlns:a="http://schemas.openxmlformats.org/drawingml/2006/main" noChangeAspect="1"/>
+            </wp:cNvGraphicFramePr>
+            <a:graphic xmlns:a="http://schemas.openxmlformats.org/drawingml/2006/main">
+              <a:graphicData uri="http://schemas.openxmlformats.org/drawingml/2006/picture">
+                <pic:pic xmlns:pic="http://schemas.openxmlformats.org/drawingml/2006/picture">
+                  <pic:nvPicPr>
+                    <pic:cNvPr id="616981513" name="Imagen 1" descr="Interfaz de usuario gráfica&#10;&#10;Descripción generada automáticamente"/>
+                    <pic:cNvPicPr/>
+                  </pic:nvPicPr>
+                  <pic:blipFill rotWithShape="1">
+                    <a:blip r:embed="rId4"/>
+                    <a:srcRect t="5020" b="4308"/>
+                    <a:stretch/>
+                  </pic:blipFill>
+                  <pic:spPr bwMode="auto">
+                    <a:xfrm>
+                      <a:off x="0" y="0"/>
+                      <a:ext cx="5737921" cy="2924963"/>
+                    </a:xfrm>
+                    <a:prstGeom prst="rect">
+                      <a:avLst/>
+                    </a:prstGeom>
+                    <a:ln>
+                      <a:noFill/>
+                    </a:ln>
+                    <a:extLst>
+                      <a:ext uri="{53640926-AAD7-44D8-BBD7-CCE9431645EC}">
+                        <a14:shadowObscured xmlns:a14="http://schemas.microsoft.com/office/drawing/2010/main"/>
+                      </a:ext>
+                    </a:extLst>
+                  </pic:spPr>
+                </pic:pic>
+              </a:graphicData>
+            </a:graphic>
+          </wp:inline>
+        </w:drawing>
+      </w:r>
+    </w:p>
     <w:p/>
-    <w:p/>
+    <w:p>
+      <w:pPr>
+        <w:rPr>
+          <w:b/>
+          <w:bCs/>
+        </w:rPr>
+      </w:pPr>
+      <w:r>
+        <w:rPr>
+          <w:b/>
+          <w:bCs/>
+        </w:rPr>
+        <w:t>Index.html</w:t>
+      </w:r>
+    </w:p>
+    <w:p>
+      <w:pPr>
+        <w:shd w:val="clear" w:color="auto" w:fill="1F1F1F"/>
+        <w:spacing w:after="0" w:line="285" w:lineRule="atLeast"/>
+        <w:rPr>
+          <w:rFonts w:ascii="Consolas" w:eastAsia="Times New Roman" w:hAnsi="Consolas" w:cs="Times New Roman"/>
+          <w:color w:val="CCCCCC"/>
+          <w:kern w:val="0"/>
+          <w:sz w:val="21"/>
+          <w:szCs w:val="21"/>
+          <w:lang w:eastAsia="es-ES"/>
+          <w14:ligatures w14:val="none"/>
+        </w:rPr>
+      </w:pPr>
+      <w:r>
+        <w:rPr>
+          <w:rFonts w:ascii="Consolas" w:eastAsia="Times New Roman" w:hAnsi="Consolas" w:cs="Times New Roman"/>
+          <w:color w:val="808080"/>
+          <w:kern w:val="0"/>
+          <w:sz w:val="21"/>
+          <w:szCs w:val="21"/>
+          <w:lang w:eastAsia="es-ES"/>
+          <w14:ligatures w14:val="none"/>
+        </w:rPr>
+        <w:t>&lt;!</w:t>
+      </w:r>
+      <w:r>
+        <w:rPr>
+          <w:rFonts w:ascii="Consolas" w:eastAsia="Times New Roman" w:hAnsi="Consolas" w:cs="Times New Roman"/>
+          <w:color w:val="569CD6"/>
+          <w:kern w:val="0"/>
+          <w:sz w:val="21"/>
+          <w:szCs w:val="21"/>
+          <w:lang w:eastAsia="es-ES"/>
+          <w14:ligatures w14:val="none"/>
+        </w:rPr>
+        <w:t>DOCTYPE</w:t>
+      </w:r>
+      <w:r>
+        <w:rPr>
+          <w:rFonts w:ascii="Consolas" w:eastAsia="Times New Roman" w:hAnsi="Consolas" w:cs="Times New Roman"/>
+          <w:color w:val="CCCCCC"/>
+          <w:kern w:val="0"/>
+          <w:sz w:val="21"/>
+          <w:szCs w:val="21"/>
+          <w:lang w:eastAsia="es-ES"/>
+          <w14:ligatures w14:val="none"/>
+        </w:rPr>
+        <w:t xml:space="preserve"> </w:t>
+      </w:r>
+      <w:proofErr w:type="spellStart"/>
+      <w:r>
+        <w:rPr>
+          <w:rFonts w:ascii="Consolas" w:eastAsia="Times New Roman" w:hAnsi="Consolas" w:cs="Times New Roman"/>
+          <w:color w:val="9CDCFE"/>
+          <w:kern w:val="0"/>
+          <w:sz w:val="21"/>
+          <w:szCs w:val="21"/>
+          <w:lang w:eastAsia="es-ES"/>
+          <w14:ligatures w14:val="none"/>
+        </w:rPr>
+        <w:t>html</w:t>
+      </w:r>
+      <w:proofErr w:type="spellEnd"/>
+      <w:r>
+        <w:rPr>
+          <w:rFonts w:ascii="Consolas" w:eastAsia="Times New Roman" w:hAnsi="Consolas" w:cs="Times New Roman"/>
+          <w:color w:val="808080"/>
+          <w:kern w:val="0"/>
+          <w:sz w:val="21"/>
+          <w:szCs w:val="21"/>
+          <w:lang w:eastAsia="es-ES"/>
+          <w14:ligatures w14:val="none"/>
+        </w:rPr>
+        <w:t>&gt;</w:t>
+      </w:r>
+    </w:p>
+    <w:p>
+      <w:pPr>
+        <w:shd w:val="clear" w:color="auto" w:fill="1F1F1F"/>
+        <w:spacing w:after="0" w:line="285" w:lineRule="atLeast"/>
+        <w:rPr>
+          <w:rFonts w:ascii="Consolas" w:eastAsia="Times New Roman" w:hAnsi="Consolas" w:cs="Times New Roman"/>
+          <w:color w:val="CCCCCC"/>
+          <w:kern w:val="0"/>
+          <w:sz w:val="21"/>
+          <w:szCs w:val="21"/>
+          <w:lang w:eastAsia="es-ES"/>
+          <w14:ligatures w14:val="none"/>
+        </w:rPr>
+      </w:pPr>
+      <w:r>
+        <w:rPr>
+          <w:rFonts w:ascii="Consolas" w:eastAsia="Times New Roman" w:hAnsi="Consolas" w:cs="Times New Roman"/>
+          <w:color w:val="808080"/>
+          <w:kern w:val="0"/>
+          <w:sz w:val="21"/>
+          <w:szCs w:val="21"/>
+          <w:lang w:eastAsia="es-ES"/>
+          <w14:ligatures w14:val="none"/>
+        </w:rPr>
+        <w:t>&lt;</w:t>
+      </w:r>
+      <w:proofErr w:type="spellStart"/>
+      <w:r>
+        <w:rPr>
+          <w:rFonts w:ascii="Consolas" w:eastAsia="Times New Roman" w:hAnsi="Consolas" w:cs="Times New Roman"/>
+          <w:color w:val="569CD6"/>
+          <w:kern w:val="0"/>
+          <w:sz w:val="21"/>
+          <w:szCs w:val="21"/>
+          <w:lang w:eastAsia="es-ES"/>
+          <w14:ligatures w14:val="none"/>
+        </w:rPr>
+        <w:t>html</w:t>
+      </w:r>
+      <w:proofErr w:type="spellEnd"/>
+      <w:r>
+        <w:rPr>
+          <w:rFonts w:ascii="Consolas" w:eastAsia="Times New Roman" w:hAnsi="Consolas" w:cs="Times New Roman"/>
+          <w:color w:val="CCCCCC"/>
+          <w:kern w:val="0"/>
+          <w:sz w:val="21"/>
+          <w:szCs w:val="21"/>
+          <w:lang w:eastAsia="es-ES"/>
+          <w14:ligatures w14:val="none"/>
+        </w:rPr>
+        <w:t xml:space="preserve"> </w:t>
+      </w:r>
+      <w:proofErr w:type="spellStart"/>
+      <w:r>
+        <w:rPr>
+          <w:rFonts w:ascii="Consolas" w:eastAsia="Times New Roman" w:hAnsi="Consolas" w:cs="Times New Roman"/>
+          <w:color w:val="9CDCFE"/>
+          <w:kern w:val="0"/>
+          <w:sz w:val="21"/>
+          <w:szCs w:val="21"/>
+          <w:lang w:eastAsia="es-ES"/>
+          <w14:ligatures w14:val="none"/>
+        </w:rPr>
+        <w:t>lang</w:t>
+      </w:r>
+      <w:proofErr w:type="spellEnd"/>
+      <w:r>
+        <w:rPr>
+          <w:rFonts w:ascii="Consolas" w:eastAsia="Times New Roman" w:hAnsi="Consolas" w:cs="Times New Roman"/>
+          <w:color w:val="CCCCCC"/>
+          <w:kern w:val="0"/>
+          <w:sz w:val="21"/>
+          <w:szCs w:val="21"/>
+          <w:lang w:eastAsia="es-ES"/>
+          <w14:ligatures w14:val="none"/>
+        </w:rPr>
+        <w:t>=</w:t>
+      </w:r>
+      <w:r>
+        <w:rPr>
+          <w:rFonts w:ascii="Consolas" w:eastAsia="Times New Roman" w:hAnsi="Consolas" w:cs="Times New Roman"/>
+          <w:color w:val="CE9178"/>
+          <w:kern w:val="0"/>
+          <w:sz w:val="21"/>
+          <w:szCs w:val="21"/>
+          <w:lang w:eastAsia="es-ES"/>
+          <w14:ligatures w14:val="none"/>
+        </w:rPr>
+        <w:t>"en"</w:t>
+      </w:r>
+      <w:r>
+        <w:rPr>
+          <w:rFonts w:ascii="Consolas" w:eastAsia="Times New Roman" w:hAnsi="Consolas" w:cs="Times New Roman"/>
+          <w:color w:val="808080"/>
+          <w:kern w:val="0"/>
+          <w:sz w:val="21"/>
+          <w:szCs w:val="21"/>
+          <w:lang w:eastAsia="es-ES"/>
+          <w14:ligatures w14:val="none"/>
+        </w:rPr>
+        <w:t>&gt;</w:t>
+      </w:r>
+    </w:p>
+    <w:p>
+      <w:pPr>
+        <w:shd w:val="clear" w:color="auto" w:fill="1F1F1F"/>
+        <w:spacing w:after="0" w:line="285" w:lineRule="atLeast"/>
+        <w:rPr>
+          <w:rFonts w:ascii="Consolas" w:eastAsia="Times New Roman" w:hAnsi="Consolas" w:cs="Times New Roman"/>
+          <w:color w:val="CCCCCC"/>
+          <w:kern w:val="0"/>
+          <w:sz w:val="21"/>
+          <w:szCs w:val="21"/>
+          <w:lang w:eastAsia="es-ES"/>
+          <w14:ligatures w14:val="none"/>
+        </w:rPr>
+      </w:pPr>
+      <w:r>
+        <w:rPr>
+          <w:rFonts w:ascii="Consolas" w:eastAsia="Times New Roman" w:hAnsi="Consolas" w:cs="Times New Roman"/>
+          <w:color w:val="808080"/>
+          <w:kern w:val="0"/>
+          <w:sz w:val="21"/>
+          <w:szCs w:val="21"/>
+          <w:lang w:eastAsia="es-ES"/>
+          <w14:ligatures w14:val="none"/>
+        </w:rPr>
+        <w:t>&lt;</w:t>
+      </w:r>
+      <w:r>
+        <w:rPr>
+          <w:rFonts w:ascii="Consolas" w:eastAsia="Times New Roman" w:hAnsi="Consolas" w:cs="Times New Roman"/>
+          <w:color w:val="569CD6"/>
+          <w:kern w:val="0"/>
+          <w:sz w:val="21"/>
+          <w:szCs w:val="21"/>
+          <w:lang w:eastAsia="es-ES"/>
+          <w14:ligatures w14:val="none"/>
+        </w:rPr>
+        <w:t>head</w:t>
+      </w:r>
+      <w:r>
+        <w:rPr>
+          <w:rFonts w:ascii="Consolas" w:eastAsia="Times New Roman" w:hAnsi="Consolas" w:cs="Times New Roman"/>
+          <w:color w:val="808080"/>
+          <w:kern w:val="0"/>
+          <w:sz w:val="21"/>
+          <w:szCs w:val="21"/>
+          <w:lang w:eastAsia="es-ES"/>
+          <w14:ligatures w14:val="none"/>
+        </w:rPr>
+        <w:t>&gt;</w:t>
+      </w:r>
+    </w:p>
+    <w:p>
+      <w:pPr>
+        <w:shd w:val="clear" w:color="auto" w:fill="1F1F1F"/>
+        <w:spacing w:after="0" w:line="285" w:lineRule="atLeast"/>
+        <w:rPr>
+          <w:rFonts w:ascii="Consolas" w:eastAsia="Times New Roman" w:hAnsi="Consolas" w:cs="Times New Roman"/>
+          <w:color w:val="CCCCCC"/>
+          <w:kern w:val="0"/>
+          <w:sz w:val="21"/>
+          <w:szCs w:val="21"/>
+          <w:lang w:eastAsia="es-ES"/>
+          <w14:ligatures w14:val="none"/>
+        </w:rPr>
+      </w:pPr>
+      <w:r>
+        <w:rPr>
+          <w:rFonts w:ascii="Consolas" w:eastAsia="Times New Roman" w:hAnsi="Consolas" w:cs="Times New Roman"/>
+          <w:color w:val="CCCCCC"/>
+          <w:kern w:val="0"/>
+          <w:sz w:val="21"/>
+          <w:szCs w:val="21"/>
+          <w:lang w:eastAsia="es-ES"/>
+          <w14:ligatures w14:val="none"/>
+        </w:rPr>
+        <w:t xml:space="preserve">    </w:t>
+      </w:r>
+      <w:r>
+        <w:rPr>
+          <w:rFonts w:ascii="Consolas" w:eastAsia="Times New Roman" w:hAnsi="Consolas" w:cs="Times New Roman"/>
+          <w:color w:val="808080"/>
+          <w:kern w:val="0"/>
+          <w:sz w:val="21"/>
+          <w:szCs w:val="21"/>
+          <w:lang w:eastAsia="es-ES"/>
+          <w14:ligatures w14:val="none"/>
+        </w:rPr>
+        <w:t>&lt;</w:t>
+      </w:r>
+      <w:r>
+        <w:rPr>
+          <w:rFonts w:ascii="Consolas" w:eastAsia="Times New Roman" w:hAnsi="Consolas" w:cs="Times New Roman"/>
+          <w:color w:val="569CD6"/>
+          <w:kern w:val="0"/>
+          <w:sz w:val="21"/>
+          <w:szCs w:val="21"/>
+          <w:lang w:eastAsia="es-ES"/>
+          <w14:ligatures w14:val="none"/>
+        </w:rPr>
+        <w:t>meta</w:t>
+      </w:r>
+      <w:r>
+        <w:rPr>
+          <w:rFonts w:ascii="Consolas" w:eastAsia="Times New Roman" w:hAnsi="Consolas" w:cs="Times New Roman"/>
+          <w:color w:val="CCCCCC"/>
+          <w:kern w:val="0"/>
+          <w:sz w:val="21"/>
+          <w:szCs w:val="21"/>
+          <w:lang w:eastAsia="es-ES"/>
+          <w14:ligatures w14:val="none"/>
+        </w:rPr>
+        <w:t xml:space="preserve"> </w:t>
+      </w:r>
+      <w:proofErr w:type="spellStart"/>
+      <w:r>
+        <w:rPr>
+          <w:rFonts w:ascii="Consolas" w:eastAsia="Times New Roman" w:hAnsi="Consolas" w:cs="Times New Roman"/>
+          <w:color w:val="9CDCFE"/>
+          <w:kern w:val="0"/>
+          <w:sz w:val="21"/>
+          <w:szCs w:val="21"/>
+          <w:lang w:eastAsia="es-ES"/>
+          <w14:ligatures w14:val="none"/>
+        </w:rPr>
+        <w:t>charset</w:t>
+      </w:r>
+      <w:proofErr w:type="spellEnd"/>
+      <w:r>
+        <w:rPr>
+          <w:rFonts w:ascii="Consolas" w:eastAsia="Times New Roman" w:hAnsi="Consolas" w:cs="Times New Roman"/>
+          <w:color w:val="CCCCCC"/>
+          <w:kern w:val="0"/>
+          <w:sz w:val="21"/>
+          <w:szCs w:val="21"/>
+          <w:lang w:eastAsia="es-ES"/>
+          <w14:ligatures w14:val="none"/>
+        </w:rPr>
+        <w:t>=</w:t>
+      </w:r>
+      <w:r>
+        <w:rPr>
+          <w:rFonts w:ascii="Consolas" w:eastAsia="Times New Roman" w:hAnsi="Consolas" w:cs="Times New Roman"/>
+          <w:color w:val="CE9178"/>
+          <w:kern w:val="0"/>
+          <w:sz w:val="21"/>
+          <w:szCs w:val="21"/>
+          <w:lang w:eastAsia="es-ES"/>
+          <w14:ligatures w14:val="none"/>
+        </w:rPr>
+        <w:t>"UTF-8"</w:t>
+      </w:r>
+      <w:r>
+        <w:rPr>
+          <w:rFonts w:ascii="Consolas" w:eastAsia="Times New Roman" w:hAnsi="Consolas" w:cs="Times New Roman"/>
+          <w:color w:val="808080"/>
+          <w:kern w:val="0"/>
+          <w:sz w:val="21"/>
+          <w:szCs w:val="21"/>
+          <w:lang w:eastAsia="es-ES"/>
+          <w14:ligatures w14:val="none"/>
+        </w:rPr>
+        <w:t>&gt;</w:t>
+      </w:r>
+    </w:p>
+    <w:p>
+      <w:pPr>
+        <w:shd w:val="clear" w:color="auto" w:fill="1F1F1F"/>
+        <w:spacing w:after="0" w:line="285" w:lineRule="atLeast"/>
+        <w:rPr>
+          <w:rFonts w:ascii="Consolas" w:eastAsia="Times New Roman" w:hAnsi="Consolas" w:cs="Times New Roman"/>
+          <w:color w:val="CCCCCC"/>
+          <w:kern w:val="0"/>
+          <w:sz w:val="21"/>
+          <w:szCs w:val="21"/>
+          <w:lang w:eastAsia="es-ES"/>
+          <w14:ligatures w14:val="none"/>
+        </w:rPr>
+      </w:pPr>
+      <w:r>
+        <w:rPr>
+          <w:rFonts w:ascii="Consolas" w:eastAsia="Times New Roman" w:hAnsi="Consolas" w:cs="Times New Roman"/>
+          <w:color w:val="CCCCCC"/>
+          <w:kern w:val="0"/>
+          <w:sz w:val="21"/>
+          <w:szCs w:val="21"/>
+          <w:lang w:eastAsia="es-ES"/>
+          <w14:ligatures w14:val="none"/>
+        </w:rPr>
+        <w:t xml:space="preserve">    </w:t>
+      </w:r>
+      <w:r>
+        <w:rPr>
+          <w:rFonts w:ascii="Consolas" w:eastAsia="Times New Roman" w:hAnsi="Consolas" w:cs="Times New Roman"/>
+          <w:color w:val="808080"/>
+          <w:kern w:val="0"/>
+          <w:sz w:val="21"/>
+          <w:szCs w:val="21"/>
+          <w:lang w:eastAsia="es-ES"/>
+          <w14:ligatures w14:val="none"/>
+        </w:rPr>
+        <w:t>&lt;</w:t>
+      </w:r>
+      <w:r>
+        <w:rPr>
+          <w:rFonts w:ascii="Consolas" w:eastAsia="Times New Roman" w:hAnsi="Consolas" w:cs="Times New Roman"/>
+          <w:color w:val="569CD6"/>
+          <w:kern w:val="0"/>
+          <w:sz w:val="21"/>
+          <w:szCs w:val="21"/>
+          <w:lang w:eastAsia="es-ES"/>
+          <w14:ligatures w14:val="none"/>
+        </w:rPr>
+        <w:t>meta</w:t>
+      </w:r>
+      <w:r>
+        <w:rPr>
+          <w:rFonts w:ascii="Consolas" w:eastAsia="Times New Roman" w:hAnsi="Consolas" w:cs="Times New Roman"/>
+          <w:color w:val="CCCCCC"/>
+          <w:kern w:val="0"/>
+          <w:sz w:val="21"/>
+          <w:szCs w:val="21"/>
+          <w:lang w:eastAsia="es-ES"/>
+          <w14:ligatures w14:val="none"/>
+        </w:rPr>
+        <w:t xml:space="preserve"> </w:t>
+      </w:r>
+      <w:proofErr w:type="spellStart"/>
+      <w:r>
+        <w:rPr>
+          <w:rFonts w:ascii="Consolas" w:eastAsia="Times New Roman" w:hAnsi="Consolas" w:cs="Times New Roman"/>
+          <w:color w:val="9CDCFE"/>
+          <w:kern w:val="0"/>
+          <w:sz w:val="21"/>
+          <w:szCs w:val="21"/>
+          <w:lang w:eastAsia="es-ES"/>
+          <w14:ligatures w14:val="none"/>
+        </w:rPr>
+        <w:t>name</w:t>
+      </w:r>
+      <w:proofErr w:type="spellEnd"/>
+      <w:r>
+        <w:rPr>
+          <w:rFonts w:ascii="Consolas" w:eastAsia="Times New Roman" w:hAnsi="Consolas" w:cs="Times New Roman"/>
+          <w:color w:val="CCCCCC"/>
+          <w:kern w:val="0"/>
+          <w:sz w:val="21"/>
+          <w:szCs w:val="21"/>
+          <w:lang w:eastAsia="es-ES"/>
+          <w14:ligatures w14:val="none"/>
+        </w:rPr>
+        <w:t>=</w:t>
+      </w:r>
+      <w:r>
+        <w:rPr>
+          <w:rFonts w:ascii="Consolas" w:eastAsia="Times New Roman" w:hAnsi="Consolas" w:cs="Times New Roman"/>
+          <w:color w:val="CE9178"/>
+          <w:kern w:val="0"/>
+          <w:sz w:val="21"/>
+          <w:szCs w:val="21"/>
+          <w:lang w:eastAsia="es-ES"/>
+          <w14:ligatures w14:val="none"/>
+        </w:rPr>
+        <w:t>"</w:t>
+      </w:r>
+      <w:proofErr w:type="spellStart"/>
+      <w:r>
+        <w:rPr>
+          <w:rFonts w:ascii="Consolas" w:eastAsia="Times New Roman" w:hAnsi="Consolas" w:cs="Times New Roman"/>
+          <w:color w:val="CE9178"/>
+          <w:kern w:val="0"/>
+          <w:sz w:val="21"/>
+          <w:szCs w:val="21"/>
+          <w:lang w:eastAsia="es-ES"/>
+          <w14:ligatures w14:val="none"/>
+        </w:rPr>
+        <w:t>viewport</w:t>
+      </w:r>
+      <w:proofErr w:type="spellEnd"/>
+      <w:r>
+        <w:rPr>
+          <w:rFonts w:ascii="Consolas" w:eastAsia="Times New Roman" w:hAnsi="Consolas" w:cs="Times New Roman"/>
+          <w:color w:val="CE9178"/>
+          <w:kern w:val="0"/>
+          <w:sz w:val="21"/>
+          <w:szCs w:val="21"/>
+          <w:lang w:eastAsia="es-ES"/>
+          <w14:ligatures w14:val="none"/>
+        </w:rPr>
+        <w:t>"</w:t>
+      </w:r>
+      <w:r>
+        <w:rPr>
+          <w:rFonts w:ascii="Consolas" w:eastAsia="Times New Roman" w:hAnsi="Consolas" w:cs="Times New Roman"/>
+          <w:color w:val="CCCCCC"/>
+          <w:kern w:val="0"/>
+          <w:sz w:val="21"/>
+          <w:szCs w:val="21"/>
+          <w:lang w:eastAsia="es-ES"/>
+          <w14:ligatures w14:val="none"/>
+        </w:rPr>
+        <w:t xml:space="preserve"> </w:t>
+      </w:r>
+      <w:proofErr w:type="spellStart"/>
+      <w:r>
+        <w:rPr>
+          <w:rFonts w:ascii="Consolas" w:eastAsia="Times New Roman" w:hAnsi="Consolas" w:cs="Times New Roman"/>
+          <w:color w:val="9CDCFE"/>
+          <w:kern w:val="0"/>
+          <w:sz w:val="21"/>
+          <w:szCs w:val="21"/>
+          <w:lang w:eastAsia="es-ES"/>
+          <w14:ligatures w14:val="none"/>
+        </w:rPr>
+        <w:t>content</w:t>
+      </w:r>
+      <w:proofErr w:type="spellEnd"/>
+      <w:r>
+        <w:rPr>
+          <w:rFonts w:ascii="Consolas" w:eastAsia="Times New Roman" w:hAnsi="Consolas" w:cs="Times New Roman"/>
+          <w:color w:val="CCCCCC"/>
+          <w:kern w:val="0"/>
+          <w:sz w:val="21"/>
+          <w:szCs w:val="21"/>
+          <w:lang w:eastAsia="es-ES"/>
+          <w14:ligatures w14:val="none"/>
+        </w:rPr>
+        <w:t>=</w:t>
+      </w:r>
+      <w:r>
+        <w:rPr>
+          <w:rFonts w:ascii="Consolas" w:eastAsia="Times New Roman" w:hAnsi="Consolas" w:cs="Times New Roman"/>
+          <w:color w:val="CE9178"/>
+          <w:kern w:val="0"/>
+          <w:sz w:val="21"/>
+          <w:szCs w:val="21"/>
+          <w:lang w:eastAsia="es-ES"/>
+          <w14:ligatures w14:val="none"/>
+        </w:rPr>
+        <w:t>"</w:t>
+      </w:r>
+      <w:proofErr w:type="spellStart"/>
+      <w:r>
+        <w:rPr>
+          <w:rFonts w:ascii="Consolas" w:eastAsia="Times New Roman" w:hAnsi="Consolas" w:cs="Times New Roman"/>
+          <w:color w:val="CE9178"/>
+          <w:kern w:val="0"/>
+          <w:sz w:val="21"/>
+          <w:szCs w:val="21"/>
+          <w:lang w:eastAsia="es-ES"/>
+          <w14:ligatures w14:val="none"/>
+        </w:rPr>
+        <w:t>width</w:t>
+      </w:r>
+      <w:proofErr w:type="spellEnd"/>
+      <w:r>
+        <w:rPr>
+          <w:rFonts w:ascii="Consolas" w:eastAsia="Times New Roman" w:hAnsi="Consolas" w:cs="Times New Roman"/>
+          <w:color w:val="CE9178"/>
+          <w:kern w:val="0"/>
+          <w:sz w:val="21"/>
+          <w:szCs w:val="21"/>
+          <w:lang w:eastAsia="es-ES"/>
+          <w14:ligatures w14:val="none"/>
+        </w:rPr>
+        <w:t>=</w:t>
+      </w:r>
+      <w:proofErr w:type="spellStart"/>
+      <w:r>
+        <w:rPr>
+          <w:rFonts w:ascii="Consolas" w:eastAsia="Times New Roman" w:hAnsi="Consolas" w:cs="Times New Roman"/>
+          <w:color w:val="CE9178"/>
+          <w:kern w:val="0"/>
+          <w:sz w:val="21"/>
+          <w:szCs w:val="21"/>
+          <w:lang w:eastAsia="es-ES"/>
+          <w14:ligatures w14:val="none"/>
+        </w:rPr>
+        <w:t>device-width</w:t>
+      </w:r>
+      <w:proofErr w:type="spellEnd"/>
+      <w:r>
+        <w:rPr>
+          <w:rFonts w:ascii="Consolas" w:eastAsia="Times New Roman" w:hAnsi="Consolas" w:cs="Times New Roman"/>
+          <w:color w:val="CE9178"/>
+          <w:kern w:val="0"/>
+          <w:sz w:val="21"/>
+          <w:szCs w:val="21"/>
+          <w:lang w:eastAsia="es-ES"/>
+          <w14:ligatures w14:val="none"/>
+        </w:rPr>
+        <w:t xml:space="preserve">, </w:t>
+      </w:r>
+      <w:proofErr w:type="spellStart"/>
+      <w:r>
+        <w:rPr>
+          <w:rFonts w:ascii="Consolas" w:eastAsia="Times New Roman" w:hAnsi="Consolas" w:cs="Times New Roman"/>
+          <w:color w:val="CE9178"/>
+          <w:kern w:val="0"/>
+          <w:sz w:val="21"/>
+          <w:szCs w:val="21"/>
+          <w:lang w:eastAsia="es-ES"/>
+          <w14:ligatures w14:val="none"/>
+        </w:rPr>
+        <w:t>initial-scale</w:t>
+      </w:r>
+      <w:proofErr w:type="spellEnd"/>
+      <w:r>
+        <w:rPr>
+          <w:rFonts w:ascii="Consolas" w:eastAsia="Times New Roman" w:hAnsi="Consolas" w:cs="Times New Roman"/>
+          <w:color w:val="CE9178"/>
+          <w:kern w:val="0"/>
+          <w:sz w:val="21"/>
+          <w:szCs w:val="21"/>
+          <w:lang w:eastAsia="es-ES"/>
+          <w14:ligatures w14:val="none"/>
+        </w:rPr>
+        <w:t>=1.0"</w:t>
+      </w:r>
+      <w:r>
+        <w:rPr>
+          <w:rFonts w:ascii="Consolas" w:eastAsia="Times New Roman" w:hAnsi="Consolas" w:cs="Times New Roman"/>
+          <w:color w:val="808080"/>
+          <w:kern w:val="0"/>
+          <w:sz w:val="21"/>
+          <w:szCs w:val="21"/>
+          <w:lang w:eastAsia="es-ES"/>
+          <w14:ligatures w14:val="none"/>
+        </w:rPr>
+        <w:t>&gt;</w:t>
+      </w:r>
+    </w:p>
+    <w:p>
+      <w:pPr>
+        <w:shd w:val="clear" w:color="auto" w:fill="1F1F1F"/>
+        <w:spacing w:after="0" w:line="285" w:lineRule="atLeast"/>
+        <w:rPr>
+          <w:rFonts w:ascii="Consolas" w:eastAsia="Times New Roman" w:hAnsi="Consolas" w:cs="Times New Roman"/>
+          <w:color w:val="CCCCCC"/>
+          <w:kern w:val="0"/>
+          <w:sz w:val="21"/>
+          <w:szCs w:val="21"/>
+          <w:lang w:eastAsia="es-ES"/>
+          <w14:ligatures w14:val="none"/>
+        </w:rPr>
+      </w:pPr>
+      <w:r>
+        <w:rPr>
+          <w:rFonts w:ascii="Consolas" w:eastAsia="Times New Roman" w:hAnsi="Consolas" w:cs="Times New Roman"/>
+          <w:color w:val="CCCCCC"/>
+          <w:kern w:val="0"/>
+          <w:sz w:val="21"/>
+          <w:szCs w:val="21"/>
+          <w:lang w:eastAsia="es-ES"/>
+          <w14:ligatures w14:val="none"/>
+        </w:rPr>
+        <w:t xml:space="preserve">    </w:t>
+      </w:r>
+      <w:r>
+        <w:rPr>
+          <w:rFonts w:ascii="Consolas" w:eastAsia="Times New Roman" w:hAnsi="Consolas" w:cs="Times New Roman"/>
+          <w:color w:val="808080"/>
+          <w:kern w:val="0"/>
+          <w:sz w:val="21"/>
+          <w:szCs w:val="21"/>
+          <w:lang w:eastAsia="es-ES"/>
+          <w14:ligatures w14:val="none"/>
+        </w:rPr>
+        <w:t>&lt;</w:t>
+      </w:r>
+      <w:proofErr w:type="spellStart"/>
+      <w:r>
+        <w:rPr>
+          <w:rFonts w:ascii="Consolas" w:eastAsia="Times New Roman" w:hAnsi="Consolas" w:cs="Times New Roman"/>
+          <w:color w:val="569CD6"/>
+          <w:kern w:val="0"/>
+          <w:sz w:val="21"/>
+          <w:szCs w:val="21"/>
+          <w:lang w:eastAsia="es-ES"/>
+          <w14:ligatures w14:val="none"/>
+        </w:rPr>
+        <w:t>title</w:t>
+      </w:r>
+      <w:proofErr w:type="spellEnd"/>
+      <w:r>
+        <w:rPr>
+          <w:rFonts w:ascii="Consolas" w:eastAsia="Times New Roman" w:hAnsi="Consolas" w:cs="Times New Roman"/>
+          <w:color w:val="808080"/>
+          <w:kern w:val="0"/>
+          <w:sz w:val="21"/>
+          <w:szCs w:val="21"/>
+          <w:lang w:eastAsia="es-ES"/>
+          <w14:ligatures w14:val="none"/>
+        </w:rPr>
+        <w:t>&gt;</w:t>
+      </w:r>
+      <w:proofErr w:type="spellStart"/>
+      <w:r>
+        <w:rPr>
+          <w:rFonts w:ascii="Consolas" w:eastAsia="Times New Roman" w:hAnsi="Consolas" w:cs="Times New Roman"/>
+          <w:color w:val="CCCCCC"/>
+          <w:kern w:val="0"/>
+          <w:sz w:val="21"/>
+          <w:szCs w:val="21"/>
+          <w:lang w:eastAsia="es-ES"/>
+          <w14:ligatures w14:val="none"/>
+        </w:rPr>
+        <w:t>Document</w:t>
+      </w:r>
+      <w:proofErr w:type="spellEnd"/>
+      <w:r>
+        <w:rPr>
+          <w:rFonts w:ascii="Consolas" w:eastAsia="Times New Roman" w:hAnsi="Consolas" w:cs="Times New Roman"/>
+          <w:color w:val="808080"/>
+          <w:kern w:val="0"/>
+          <w:sz w:val="21"/>
+          <w:szCs w:val="21"/>
+          <w:lang w:eastAsia="es-ES"/>
+          <w14:ligatures w14:val="none"/>
+        </w:rPr>
+        <w:t>&lt;/</w:t>
+      </w:r>
+      <w:proofErr w:type="spellStart"/>
+      <w:r>
+        <w:rPr>
+          <w:rFonts w:ascii="Consolas" w:eastAsia="Times New Roman" w:hAnsi="Consolas" w:cs="Times New Roman"/>
+          <w:color w:val="569CD6"/>
+          <w:kern w:val="0"/>
+          <w:sz w:val="21"/>
+          <w:szCs w:val="21"/>
+          <w:lang w:eastAsia="es-ES"/>
+          <w14:ligatures w14:val="none"/>
+        </w:rPr>
+        <w:t>title</w:t>
+      </w:r>
+      <w:proofErr w:type="spellEnd"/>
+      <w:r>
+        <w:rPr>
+          <w:rFonts w:ascii="Consolas" w:eastAsia="Times New Roman" w:hAnsi="Consolas" w:cs="Times New Roman"/>
+          <w:color w:val="808080"/>
+          <w:kern w:val="0"/>
+          <w:sz w:val="21"/>
+          <w:szCs w:val="21"/>
+          <w:lang w:eastAsia="es-ES"/>
+          <w14:ligatures w14:val="none"/>
+        </w:rPr>
+        <w:t>&gt;</w:t>
+      </w:r>
+    </w:p>
+    <w:p>
+      <w:pPr>
+        <w:shd w:val="clear" w:color="auto" w:fill="1F1F1F"/>
+        <w:spacing w:after="0" w:line="285" w:lineRule="atLeast"/>
+        <w:rPr>
+          <w:rFonts w:ascii="Consolas" w:eastAsia="Times New Roman" w:hAnsi="Consolas" w:cs="Times New Roman"/>
+          <w:color w:val="CCCCCC"/>
+          <w:kern w:val="0"/>
+          <w:sz w:val="21"/>
+          <w:szCs w:val="21"/>
+          <w:lang w:eastAsia="es-ES"/>
+          <w14:ligatures w14:val="none"/>
+        </w:rPr>
+      </w:pPr>
+      <w:r>
+        <w:rPr>
+          <w:rFonts w:ascii="Consolas" w:eastAsia="Times New Roman" w:hAnsi="Consolas" w:cs="Times New Roman"/>
+          <w:color w:val="808080"/>
+          <w:kern w:val="0"/>
+          <w:sz w:val="21"/>
+          <w:szCs w:val="21"/>
+          <w:lang w:eastAsia="es-ES"/>
+          <w14:ligatures w14:val="none"/>
+        </w:rPr>
+        <w:t>&lt;/</w:t>
+      </w:r>
+      <w:r>
+        <w:rPr>
+          <w:rFonts w:ascii="Consolas" w:eastAsia="Times New Roman" w:hAnsi="Consolas" w:cs="Times New Roman"/>
+          <w:color w:val="569CD6"/>
+          <w:kern w:val="0"/>
+          <w:sz w:val="21"/>
+          <w:szCs w:val="21"/>
+          <w:lang w:eastAsia="es-ES"/>
+          <w14:ligatures w14:val="none"/>
+        </w:rPr>
+        <w:t>head</w:t>
+      </w:r>
+      <w:r>
+        <w:rPr>
+          <w:rFonts w:ascii="Consolas" w:eastAsia="Times New Roman" w:hAnsi="Consolas" w:cs="Times New Roman"/>
+          <w:color w:val="808080"/>
+          <w:kern w:val="0"/>
+          <w:sz w:val="21"/>
+          <w:szCs w:val="21"/>
+          <w:lang w:eastAsia="es-ES"/>
+          <w14:ligatures w14:val="none"/>
+        </w:rPr>
+        <w:t>&gt;</w:t>
+      </w:r>
+    </w:p>
+    <w:p>
+      <w:pPr>
+        <w:shd w:val="clear" w:color="auto" w:fill="1F1F1F"/>
+        <w:spacing w:after="0" w:line="285" w:lineRule="atLeast"/>
+        <w:rPr>
+          <w:rFonts w:ascii="Consolas" w:eastAsia="Times New Roman" w:hAnsi="Consolas" w:cs="Times New Roman"/>
+          <w:color w:val="CCCCCC"/>
+          <w:kern w:val="0"/>
+          <w:sz w:val="21"/>
+          <w:szCs w:val="21"/>
+          <w:lang w:eastAsia="es-ES"/>
+          <w14:ligatures w14:val="none"/>
+        </w:rPr>
+      </w:pPr>
+      <w:r>
+        <w:rPr>
+          <w:rFonts w:ascii="Consolas" w:eastAsia="Times New Roman" w:hAnsi="Consolas" w:cs="Times New Roman"/>
+          <w:color w:val="808080"/>
+          <w:kern w:val="0"/>
+          <w:sz w:val="21"/>
+          <w:szCs w:val="21"/>
+          <w:lang w:eastAsia="es-ES"/>
+          <w14:ligatures w14:val="none"/>
+        </w:rPr>
+        <w:t>&lt;</w:t>
+      </w:r>
+      <w:proofErr w:type="spellStart"/>
+      <w:r>
+        <w:rPr>
+          <w:rFonts w:ascii="Consolas" w:eastAsia="Times New Roman" w:hAnsi="Consolas" w:cs="Times New Roman"/>
+          <w:color w:val="569CD6"/>
+          <w:kern w:val="0"/>
+          <w:sz w:val="21"/>
+          <w:szCs w:val="21"/>
+          <w:lang w:eastAsia="es-ES"/>
+          <w14:ligatures w14:val="none"/>
+        </w:rPr>
+        <w:t>body</w:t>
+      </w:r>
+      <w:proofErr w:type="spellEnd"/>
+      <w:r>
+        <w:rPr>
+          <w:rFonts w:ascii="Consolas" w:eastAsia="Times New Roman" w:hAnsi="Consolas" w:cs="Times New Roman"/>
+          <w:color w:val="808080"/>
+          <w:kern w:val="0"/>
+          <w:sz w:val="21"/>
+          <w:szCs w:val="21"/>
+          <w:lang w:eastAsia="es-ES"/>
+          <w14:ligatures w14:val="none"/>
+        </w:rPr>
+        <w:t>&gt;</w:t>
+      </w:r>
+    </w:p>
+    <w:p>
+      <w:pPr>
+        <w:shd w:val="clear" w:color="auto" w:fill="1F1F1F"/>
+        <w:spacing w:after="0" w:line="285" w:lineRule="atLeast"/>
+        <w:rPr>
+          <w:rFonts w:ascii="Consolas" w:eastAsia="Times New Roman" w:hAnsi="Consolas" w:cs="Times New Roman"/>
+          <w:color w:val="CCCCCC"/>
+          <w:kern w:val="0"/>
+          <w:sz w:val="21"/>
+          <w:szCs w:val="21"/>
+          <w:lang w:eastAsia="es-ES"/>
+          <w14:ligatures w14:val="none"/>
+        </w:rPr>
+      </w:pPr>
+      <w:r>
+        <w:rPr>
+          <w:rFonts w:ascii="Consolas" w:eastAsia="Times New Roman" w:hAnsi="Consolas" w:cs="Times New Roman"/>
+          <w:color w:val="CCCCCC"/>
+          <w:kern w:val="0"/>
+          <w:sz w:val="21"/>
+          <w:szCs w:val="21"/>
+          <w:lang w:eastAsia="es-ES"/>
+          <w14:ligatures w14:val="none"/>
+        </w:rPr>
+        <w:t xml:space="preserve">    </w:t>
+      </w:r>
+      <w:r>
+        <w:rPr>
+          <w:rFonts w:ascii="Consolas" w:eastAsia="Times New Roman" w:hAnsi="Consolas" w:cs="Times New Roman"/>
+          <w:color w:val="808080"/>
+          <w:kern w:val="0"/>
+          <w:sz w:val="21"/>
+          <w:szCs w:val="21"/>
+          <w:lang w:eastAsia="es-ES"/>
+          <w14:ligatures w14:val="none"/>
+        </w:rPr>
+        <w:t>&lt;</w:t>
+      </w:r>
+      <w:r>
+        <w:rPr>
+          <w:rFonts w:ascii="Consolas" w:eastAsia="Times New Roman" w:hAnsi="Consolas" w:cs="Times New Roman"/>
+          <w:color w:val="569CD6"/>
+          <w:kern w:val="0"/>
+          <w:sz w:val="21"/>
+          <w:szCs w:val="21"/>
+          <w:lang w:eastAsia="es-ES"/>
+          <w14:ligatures w14:val="none"/>
+        </w:rPr>
+        <w:t>b</w:t>
+      </w:r>
+      <w:r>
+        <w:rPr>
+          <w:rFonts w:ascii="Consolas" w:eastAsia="Times New Roman" w:hAnsi="Consolas" w:cs="Times New Roman"/>
+          <w:color w:val="808080"/>
+          <w:kern w:val="0"/>
+          <w:sz w:val="21"/>
+          <w:szCs w:val="21"/>
+          <w:lang w:eastAsia="es-ES"/>
+          <w14:ligatures w14:val="none"/>
+        </w:rPr>
+        <w:t>&gt;&lt;</w:t>
+      </w:r>
+      <w:r>
+        <w:rPr>
+          <w:rFonts w:ascii="Consolas" w:eastAsia="Times New Roman" w:hAnsi="Consolas" w:cs="Times New Roman"/>
+          <w:color w:val="569CD6"/>
+          <w:kern w:val="0"/>
+          <w:sz w:val="21"/>
+          <w:szCs w:val="21"/>
+          <w:lang w:eastAsia="es-ES"/>
+          <w14:ligatures w14:val="none"/>
+        </w:rPr>
+        <w:t>u</w:t>
+      </w:r>
+      <w:r>
+        <w:rPr>
+          <w:rFonts w:ascii="Consolas" w:eastAsia="Times New Roman" w:hAnsi="Consolas" w:cs="Times New Roman"/>
+          <w:color w:val="808080"/>
+          <w:kern w:val="0"/>
+          <w:sz w:val="21"/>
+          <w:szCs w:val="21"/>
+          <w:lang w:eastAsia="es-ES"/>
+          <w14:ligatures w14:val="none"/>
+        </w:rPr>
+        <w:t>&gt;</w:t>
+      </w:r>
+      <w:r>
+        <w:rPr>
+          <w:rFonts w:ascii="Consolas" w:eastAsia="Times New Roman" w:hAnsi="Consolas" w:cs="Times New Roman"/>
+          <w:color w:val="CCCCCC"/>
+          <w:kern w:val="0"/>
+          <w:sz w:val="21"/>
+          <w:szCs w:val="21"/>
+          <w:lang w:eastAsia="es-ES"/>
+          <w14:ligatures w14:val="none"/>
+        </w:rPr>
+        <w:t>Hola</w:t>
+      </w:r>
+      <w:r>
+        <w:rPr>
+          <w:rFonts w:ascii="Consolas" w:eastAsia="Times New Roman" w:hAnsi="Consolas" w:cs="Times New Roman"/>
+          <w:color w:val="808080"/>
+          <w:kern w:val="0"/>
+          <w:sz w:val="21"/>
+          <w:szCs w:val="21"/>
+          <w:lang w:eastAsia="es-ES"/>
+          <w14:ligatures w14:val="none"/>
+        </w:rPr>
+        <w:t>&lt;/</w:t>
+      </w:r>
+      <w:r>
+        <w:rPr>
+          <w:rFonts w:ascii="Consolas" w:eastAsia="Times New Roman" w:hAnsi="Consolas" w:cs="Times New Roman"/>
+          <w:color w:val="569CD6"/>
+          <w:kern w:val="0"/>
+          <w:sz w:val="21"/>
+          <w:szCs w:val="21"/>
+          <w:lang w:eastAsia="es-ES"/>
+          <w14:ligatures w14:val="none"/>
+        </w:rPr>
+        <w:t>u</w:t>
+      </w:r>
+      <w:r>
+        <w:rPr>
+          <w:rFonts w:ascii="Consolas" w:eastAsia="Times New Roman" w:hAnsi="Consolas" w:cs="Times New Roman"/>
+          <w:color w:val="808080"/>
+          <w:kern w:val="0"/>
+          <w:sz w:val="21"/>
+          <w:szCs w:val="21"/>
+          <w:lang w:eastAsia="es-ES"/>
+          <w14:ligatures w14:val="none"/>
+        </w:rPr>
+        <w:t>&gt;</w:t>
+      </w:r>
+      <w:r>
+        <w:rPr>
+          <w:rFonts w:ascii="Consolas" w:eastAsia="Times New Roman" w:hAnsi="Consolas" w:cs="Times New Roman"/>
+          <w:color w:val="CCCCCC"/>
+          <w:kern w:val="0"/>
+          <w:sz w:val="21"/>
+          <w:szCs w:val="21"/>
+          <w:lang w:eastAsia="es-ES"/>
+          <w14:ligatures w14:val="none"/>
+        </w:rPr>
+        <w:t xml:space="preserve"> mundo</w:t>
+      </w:r>
+      <w:r>
+        <w:rPr>
+          <w:rFonts w:ascii="Consolas" w:eastAsia="Times New Roman" w:hAnsi="Consolas" w:cs="Times New Roman"/>
+          <w:color w:val="808080"/>
+          <w:kern w:val="0"/>
+          <w:sz w:val="21"/>
+          <w:szCs w:val="21"/>
+          <w:lang w:eastAsia="es-ES"/>
+          <w14:ligatures w14:val="none"/>
+        </w:rPr>
+        <w:t>&lt;/</w:t>
+      </w:r>
+      <w:r>
+        <w:rPr>
+          <w:rFonts w:ascii="Consolas" w:eastAsia="Times New Roman" w:hAnsi="Consolas" w:cs="Times New Roman"/>
+          <w:color w:val="569CD6"/>
+          <w:kern w:val="0"/>
+          <w:sz w:val="21"/>
+          <w:szCs w:val="21"/>
+          <w:lang w:eastAsia="es-ES"/>
+          <w14:ligatures w14:val="none"/>
+        </w:rPr>
+        <w:t>b</w:t>
+      </w:r>
+      <w:r>
+        <w:rPr>
+          <w:rFonts w:ascii="Consolas" w:eastAsia="Times New Roman" w:hAnsi="Consolas" w:cs="Times New Roman"/>
+          <w:color w:val="808080"/>
+          <w:kern w:val="0"/>
+          <w:sz w:val="21"/>
+          <w:szCs w:val="21"/>
+          <w:lang w:eastAsia="es-ES"/>
+          <w14:ligatures w14:val="none"/>
+        </w:rPr>
+        <w:t>&gt;</w:t>
+      </w:r>
+      <w:r>
+        <w:rPr>
+          <w:rFonts w:ascii="Consolas" w:eastAsia="Times New Roman" w:hAnsi="Consolas" w:cs="Times New Roman"/>
+          <w:color w:val="CCCCCC"/>
+          <w:kern w:val="0"/>
+          <w:sz w:val="21"/>
+          <w:szCs w:val="21"/>
+          <w:lang w:eastAsia="es-ES"/>
+          <w14:ligatures w14:val="none"/>
+        </w:rPr>
+        <w:t xml:space="preserve"> </w:t>
+      </w:r>
+      <w:proofErr w:type="gramStart"/>
+      <w:r>
+        <w:rPr>
+          <w:rFonts w:ascii="Consolas" w:eastAsia="Times New Roman" w:hAnsi="Consolas" w:cs="Times New Roman"/>
+          <w:color w:val="6A9955"/>
+          <w:kern w:val="0"/>
+          <w:sz w:val="21"/>
+          <w:szCs w:val="21"/>
+          <w:lang w:eastAsia="es-ES"/>
+          <w14:ligatures w14:val="none"/>
+        </w:rPr>
+        <w:t>&lt;!--</w:t>
+      </w:r>
+      <w:proofErr w:type="gramEnd"/>
+      <w:r>
+        <w:rPr>
+          <w:rFonts w:ascii="Consolas" w:eastAsia="Times New Roman" w:hAnsi="Consolas" w:cs="Times New Roman"/>
+          <w:color w:val="6A9955"/>
+          <w:kern w:val="0"/>
+          <w:sz w:val="21"/>
+          <w:szCs w:val="21"/>
+          <w:lang w:eastAsia="es-ES"/>
+          <w14:ligatures w14:val="none"/>
+        </w:rPr>
+        <w:t xml:space="preserve"> b: negrita | u: subrayado --&gt;</w:t>
+      </w:r>
+    </w:p>
+    <w:p>
+      <w:pPr>
+        <w:shd w:val="clear" w:color="auto" w:fill="1F1F1F"/>
+        <w:spacing w:after="0" w:line="285" w:lineRule="atLeast"/>
+        <w:rPr>
+          <w:rFonts w:ascii="Consolas" w:eastAsia="Times New Roman" w:hAnsi="Consolas" w:cs="Times New Roman"/>
+          <w:color w:val="CCCCCC"/>
+          <w:kern w:val="0"/>
+          <w:sz w:val="21"/>
+          <w:szCs w:val="21"/>
+          <w:lang w:eastAsia="es-ES"/>
+          <w14:ligatures w14:val="none"/>
+        </w:rPr>
+      </w:pPr>
+      <w:r>
+        <w:rPr>
+          <w:rFonts w:ascii="Consolas" w:eastAsia="Times New Roman" w:hAnsi="Consolas" w:cs="Times New Roman"/>
+          <w:color w:val="CCCCCC"/>
+          <w:kern w:val="0"/>
+          <w:sz w:val="21"/>
+          <w:szCs w:val="21"/>
+          <w:lang w:eastAsia="es-ES"/>
+          <w14:ligatures w14:val="none"/>
+        </w:rPr>
+        <w:t xml:space="preserve">    </w:t>
+      </w:r>
+      <w:r>
+        <w:rPr>
+          <w:rFonts w:ascii="Consolas" w:eastAsia="Times New Roman" w:hAnsi="Consolas" w:cs="Times New Roman"/>
+          <w:color w:val="808080"/>
+          <w:kern w:val="0"/>
+          <w:sz w:val="21"/>
+          <w:szCs w:val="21"/>
+          <w:lang w:eastAsia="es-ES"/>
+          <w14:ligatures w14:val="none"/>
+        </w:rPr>
+        <w:t>&lt;</w:t>
+      </w:r>
+      <w:proofErr w:type="spellStart"/>
+      <w:r>
+        <w:rPr>
+          <w:rFonts w:ascii="Consolas" w:eastAsia="Times New Roman" w:hAnsi="Consolas" w:cs="Times New Roman"/>
+          <w:color w:val="569CD6"/>
+          <w:kern w:val="0"/>
+          <w:sz w:val="21"/>
+          <w:szCs w:val="21"/>
+          <w:lang w:eastAsia="es-ES"/>
+          <w14:ligatures w14:val="none"/>
+        </w:rPr>
+        <w:t>br</w:t>
+      </w:r>
+      <w:proofErr w:type="spellEnd"/>
+      <w:r>
+        <w:rPr>
+          <w:rFonts w:ascii="Consolas" w:eastAsia="Times New Roman" w:hAnsi="Consolas" w:cs="Times New Roman"/>
+          <w:color w:val="808080"/>
+          <w:kern w:val="0"/>
+          <w:sz w:val="21"/>
+          <w:szCs w:val="21"/>
+          <w:lang w:eastAsia="es-ES"/>
+          <w14:ligatures w14:val="none"/>
+        </w:rPr>
+        <w:t>&gt;</w:t>
+      </w:r>
+    </w:p>
+    <w:p>
+      <w:pPr>
+        <w:shd w:val="clear" w:color="auto" w:fill="1F1F1F"/>
+        <w:spacing w:after="0" w:line="285" w:lineRule="atLeast"/>
+        <w:rPr>
+          <w:rFonts w:ascii="Consolas" w:eastAsia="Times New Roman" w:hAnsi="Consolas" w:cs="Times New Roman"/>
+          <w:color w:val="CCCCCC"/>
+          <w:kern w:val="0"/>
+          <w:sz w:val="21"/>
+          <w:szCs w:val="21"/>
+          <w:lang w:eastAsia="es-ES"/>
+          <w14:ligatures w14:val="none"/>
+        </w:rPr>
+      </w:pPr>
+      <w:r>
+        <w:rPr>
+          <w:rFonts w:ascii="Consolas" w:eastAsia="Times New Roman" w:hAnsi="Consolas" w:cs="Times New Roman"/>
+          <w:color w:val="CCCCCC"/>
+          <w:kern w:val="0"/>
+          <w:sz w:val="21"/>
+          <w:szCs w:val="21"/>
+          <w:lang w:eastAsia="es-ES"/>
+          <w14:ligatures w14:val="none"/>
+        </w:rPr>
+        <w:t xml:space="preserve">    </w:t>
+      </w:r>
+      <w:r>
+        <w:rPr>
+          <w:rFonts w:ascii="Consolas" w:eastAsia="Times New Roman" w:hAnsi="Consolas" w:cs="Times New Roman"/>
+          <w:color w:val="808080"/>
+          <w:kern w:val="0"/>
+          <w:sz w:val="21"/>
+          <w:szCs w:val="21"/>
+          <w:lang w:eastAsia="es-ES"/>
+          <w14:ligatures w14:val="none"/>
+        </w:rPr>
+        <w:t>&lt;</w:t>
+      </w:r>
+      <w:proofErr w:type="spellStart"/>
+      <w:r>
+        <w:rPr>
+          <w:rFonts w:ascii="Consolas" w:eastAsia="Times New Roman" w:hAnsi="Consolas" w:cs="Times New Roman"/>
+          <w:color w:val="569CD6"/>
+          <w:kern w:val="0"/>
+          <w:sz w:val="21"/>
+          <w:szCs w:val="21"/>
+          <w:lang w:eastAsia="es-ES"/>
+          <w14:ligatures w14:val="none"/>
+        </w:rPr>
+        <w:t>br</w:t>
+      </w:r>
+      <w:proofErr w:type="spellEnd"/>
+      <w:r>
+        <w:rPr>
+          <w:rFonts w:ascii="Consolas" w:eastAsia="Times New Roman" w:hAnsi="Consolas" w:cs="Times New Roman"/>
+          <w:color w:val="808080"/>
+          <w:kern w:val="0"/>
+          <w:sz w:val="21"/>
+          <w:szCs w:val="21"/>
+          <w:lang w:eastAsia="es-ES"/>
+          <w14:ligatures w14:val="none"/>
+        </w:rPr>
+        <w:t>/&gt;</w:t>
+      </w:r>
+      <w:r>
+        <w:rPr>
+          <w:rFonts w:ascii="Consolas" w:eastAsia="Times New Roman" w:hAnsi="Consolas" w:cs="Times New Roman"/>
+          <w:color w:val="CCCCCC"/>
+          <w:kern w:val="0"/>
+          <w:sz w:val="21"/>
+          <w:szCs w:val="21"/>
+          <w:lang w:eastAsia="es-ES"/>
+          <w14:ligatures w14:val="none"/>
+        </w:rPr>
+        <w:t xml:space="preserve"> </w:t>
+      </w:r>
+      <w:proofErr w:type="gramStart"/>
+      <w:r>
+        <w:rPr>
+          <w:rFonts w:ascii="Consolas" w:eastAsia="Times New Roman" w:hAnsi="Consolas" w:cs="Times New Roman"/>
+          <w:color w:val="6A9955"/>
+          <w:kern w:val="0"/>
+          <w:sz w:val="21"/>
+          <w:szCs w:val="21"/>
+          <w:lang w:eastAsia="es-ES"/>
+          <w14:ligatures w14:val="none"/>
+        </w:rPr>
+        <w:t>&lt;!--</w:t>
+      </w:r>
+      <w:proofErr w:type="gramEnd"/>
+      <w:r>
+        <w:rPr>
+          <w:rFonts w:ascii="Consolas" w:eastAsia="Times New Roman" w:hAnsi="Consolas" w:cs="Times New Roman"/>
+          <w:color w:val="6A9955"/>
+          <w:kern w:val="0"/>
+          <w:sz w:val="21"/>
+          <w:szCs w:val="21"/>
+          <w:lang w:eastAsia="es-ES"/>
+          <w14:ligatures w14:val="none"/>
+        </w:rPr>
+        <w:t xml:space="preserve"> </w:t>
+      </w:r>
+      <w:proofErr w:type="spellStart"/>
+      <w:r>
+        <w:rPr>
+          <w:rFonts w:ascii="Consolas" w:eastAsia="Times New Roman" w:hAnsi="Consolas" w:cs="Times New Roman"/>
+          <w:color w:val="6A9955"/>
+          <w:kern w:val="0"/>
+          <w:sz w:val="21"/>
+          <w:szCs w:val="21"/>
+          <w:lang w:eastAsia="es-ES"/>
+          <w14:ligatures w14:val="none"/>
+        </w:rPr>
+        <w:t>br</w:t>
+      </w:r>
+      <w:proofErr w:type="spellEnd"/>
+      <w:r>
+        <w:rPr>
+          <w:rFonts w:ascii="Consolas" w:eastAsia="Times New Roman" w:hAnsi="Consolas" w:cs="Times New Roman"/>
+          <w:color w:val="6A9955"/>
+          <w:kern w:val="0"/>
+          <w:sz w:val="21"/>
+          <w:szCs w:val="21"/>
+          <w:lang w:eastAsia="es-ES"/>
+          <w14:ligatures w14:val="none"/>
+        </w:rPr>
+        <w:t>: salto de línea --&gt;</w:t>
+      </w:r>
+    </w:p>
+    <w:p>
+      <w:pPr>
+        <w:shd w:val="clear" w:color="auto" w:fill="1F1F1F"/>
+        <w:spacing w:after="0" w:line="285" w:lineRule="atLeast"/>
+        <w:rPr>
+          <w:rFonts w:ascii="Consolas" w:eastAsia="Times New Roman" w:hAnsi="Consolas" w:cs="Times New Roman"/>
+          <w:color w:val="CCCCCC"/>
+          <w:kern w:val="0"/>
+          <w:sz w:val="21"/>
+          <w:szCs w:val="21"/>
+          <w:lang w:eastAsia="es-ES"/>
+          <w14:ligatures w14:val="none"/>
+        </w:rPr>
+      </w:pPr>
+      <w:r>
+        <w:rPr>
+          <w:rFonts w:ascii="Consolas" w:eastAsia="Times New Roman" w:hAnsi="Consolas" w:cs="Times New Roman"/>
+          <w:color w:val="CCCCCC"/>
+          <w:kern w:val="0"/>
+          <w:sz w:val="21"/>
+          <w:szCs w:val="21"/>
+          <w:lang w:eastAsia="es-ES"/>
+          <w14:ligatures w14:val="none"/>
+        </w:rPr>
+        <w:t xml:space="preserve">    </w:t>
+      </w:r>
+      <w:r>
+        <w:rPr>
+          <w:rFonts w:ascii="Consolas" w:eastAsia="Times New Roman" w:hAnsi="Consolas" w:cs="Times New Roman"/>
+          <w:color w:val="808080"/>
+          <w:kern w:val="0"/>
+          <w:sz w:val="21"/>
+          <w:szCs w:val="21"/>
+          <w:lang w:eastAsia="es-ES"/>
+          <w14:ligatures w14:val="none"/>
+        </w:rPr>
+        <w:t>&lt;</w:t>
+      </w:r>
+      <w:proofErr w:type="spellStart"/>
+      <w:r>
+        <w:rPr>
+          <w:rFonts w:ascii="Consolas" w:eastAsia="Times New Roman" w:hAnsi="Consolas" w:cs="Times New Roman"/>
+          <w:color w:val="569CD6"/>
+          <w:kern w:val="0"/>
+          <w:sz w:val="21"/>
+          <w:szCs w:val="21"/>
+          <w:lang w:eastAsia="es-ES"/>
+          <w14:ligatures w14:val="none"/>
+        </w:rPr>
+        <w:t>br</w:t>
+      </w:r>
+      <w:proofErr w:type="spellEnd"/>
+      <w:r>
+        <w:rPr>
+          <w:rFonts w:ascii="Consolas" w:eastAsia="Times New Roman" w:hAnsi="Consolas" w:cs="Times New Roman"/>
+          <w:color w:val="808080"/>
+          <w:kern w:val="0"/>
+          <w:sz w:val="21"/>
+          <w:szCs w:val="21"/>
+          <w:lang w:eastAsia="es-ES"/>
+          <w14:ligatures w14:val="none"/>
+        </w:rPr>
+        <w:t>/&gt;</w:t>
+      </w:r>
+      <w:r>
+        <w:rPr>
+          <w:rFonts w:ascii="Consolas" w:eastAsia="Times New Roman" w:hAnsi="Consolas" w:cs="Times New Roman"/>
+          <w:color w:val="CCCCCC"/>
+          <w:kern w:val="0"/>
+          <w:sz w:val="21"/>
+          <w:szCs w:val="21"/>
+          <w:lang w:eastAsia="es-ES"/>
+          <w14:ligatures w14:val="none"/>
+        </w:rPr>
+        <w:t xml:space="preserve"> </w:t>
+      </w:r>
+      <w:proofErr w:type="gramStart"/>
+      <w:r>
+        <w:rPr>
+          <w:rFonts w:ascii="Consolas" w:eastAsia="Times New Roman" w:hAnsi="Consolas" w:cs="Times New Roman"/>
+          <w:color w:val="6A9955"/>
+          <w:kern w:val="0"/>
+          <w:sz w:val="21"/>
+          <w:szCs w:val="21"/>
+          <w:lang w:eastAsia="es-ES"/>
+          <w14:ligatures w14:val="none"/>
+        </w:rPr>
+        <w:t>&lt;!--</w:t>
+      </w:r>
+      <w:proofErr w:type="gramEnd"/>
+      <w:r>
+        <w:rPr>
+          <w:rFonts w:ascii="Consolas" w:eastAsia="Times New Roman" w:hAnsi="Consolas" w:cs="Times New Roman"/>
+          <w:color w:val="6A9955"/>
+          <w:kern w:val="0"/>
+          <w:sz w:val="21"/>
+          <w:szCs w:val="21"/>
+          <w:lang w:eastAsia="es-ES"/>
+          <w14:ligatures w14:val="none"/>
+        </w:rPr>
+        <w:t xml:space="preserve"> </w:t>
+      </w:r>
+      <w:proofErr w:type="spellStart"/>
+      <w:r>
+        <w:rPr>
+          <w:rFonts w:ascii="Consolas" w:eastAsia="Times New Roman" w:hAnsi="Consolas" w:cs="Times New Roman"/>
+          <w:color w:val="6A9955"/>
+          <w:kern w:val="0"/>
+          <w:sz w:val="21"/>
+          <w:szCs w:val="21"/>
+          <w:lang w:eastAsia="es-ES"/>
+          <w14:ligatures w14:val="none"/>
+        </w:rPr>
+        <w:t>br</w:t>
+      </w:r>
+      <w:proofErr w:type="spellEnd"/>
+      <w:r>
+        <w:rPr>
+          <w:rFonts w:ascii="Consolas" w:eastAsia="Times New Roman" w:hAnsi="Consolas" w:cs="Times New Roman"/>
+          <w:color w:val="6A9955"/>
+          <w:kern w:val="0"/>
+          <w:sz w:val="21"/>
+          <w:szCs w:val="21"/>
+          <w:lang w:eastAsia="es-ES"/>
+          <w14:ligatures w14:val="none"/>
+        </w:rPr>
+        <w:t>: salto de línea --&gt;</w:t>
+      </w:r>
+    </w:p>
+    <w:p>
+      <w:pPr>
+        <w:shd w:val="clear" w:color="auto" w:fill="1F1F1F"/>
+        <w:spacing w:after="0" w:line="285" w:lineRule="atLeast"/>
+        <w:rPr>
+          <w:rFonts w:ascii="Consolas" w:eastAsia="Times New Roman" w:hAnsi="Consolas" w:cs="Times New Roman"/>
+          <w:color w:val="CCCCCC"/>
+          <w:kern w:val="0"/>
+          <w:sz w:val="21"/>
+          <w:szCs w:val="21"/>
+          <w:lang w:eastAsia="es-ES"/>
+          <w14:ligatures w14:val="none"/>
+        </w:rPr>
+      </w:pPr>
+      <w:r>
+        <w:rPr>
+          <w:rFonts w:ascii="Consolas" w:eastAsia="Times New Roman" w:hAnsi="Consolas" w:cs="Times New Roman"/>
+          <w:color w:val="CCCCCC"/>
+          <w:kern w:val="0"/>
+          <w:sz w:val="21"/>
+          <w:szCs w:val="21"/>
+          <w:lang w:eastAsia="es-ES"/>
+          <w14:ligatures w14:val="none"/>
+        </w:rPr>
+        <w:t xml:space="preserve">    </w:t>
+      </w:r>
+      <w:proofErr w:type="gramStart"/>
+      <w:r>
+        <w:rPr>
+          <w:rFonts w:ascii="Consolas" w:eastAsia="Times New Roman" w:hAnsi="Consolas" w:cs="Times New Roman"/>
+          <w:color w:val="CCCCCC"/>
+          <w:kern w:val="0"/>
+          <w:sz w:val="21"/>
+          <w:szCs w:val="21"/>
+          <w:lang w:eastAsia="es-ES"/>
+          <w14:ligatures w14:val="none"/>
+        </w:rPr>
+        <w:t xml:space="preserve">Esto es </w:t>
+      </w:r>
+      <w:proofErr w:type="spellStart"/>
+      <w:r>
+        <w:rPr>
+          <w:rFonts w:ascii="Consolas" w:eastAsia="Times New Roman" w:hAnsi="Consolas" w:cs="Times New Roman"/>
+          <w:color w:val="CCCCCC"/>
+          <w:kern w:val="0"/>
+          <w:sz w:val="21"/>
+          <w:szCs w:val="21"/>
+          <w:lang w:eastAsia="es-ES"/>
+          <w14:ligatures w14:val="none"/>
+        </w:rPr>
+        <w:t>html</w:t>
+      </w:r>
+      <w:proofErr w:type="spellEnd"/>
+      <w:r>
+        <w:rPr>
+          <w:rFonts w:ascii="Consolas" w:eastAsia="Times New Roman" w:hAnsi="Consolas" w:cs="Times New Roman"/>
+          <w:color w:val="CCCCCC"/>
+          <w:kern w:val="0"/>
+          <w:sz w:val="21"/>
+          <w:szCs w:val="21"/>
+          <w:lang w:eastAsia="es-ES"/>
+          <w14:ligatures w14:val="none"/>
+        </w:rPr>
+        <w:t>!</w:t>
+      </w:r>
+      <w:proofErr w:type="gramEnd"/>
+    </w:p>
+    <w:p>
+      <w:pPr>
+        <w:shd w:val="clear" w:color="auto" w:fill="1F1F1F"/>
+        <w:spacing w:after="0" w:line="285" w:lineRule="atLeast"/>
+        <w:rPr>
+          <w:rFonts w:ascii="Consolas" w:eastAsia="Times New Roman" w:hAnsi="Consolas" w:cs="Times New Roman"/>
+          <w:color w:val="CCCCCC"/>
+          <w:kern w:val="0"/>
+          <w:sz w:val="21"/>
+          <w:szCs w:val="21"/>
+          <w:lang w:eastAsia="es-ES"/>
+          <w14:ligatures w14:val="none"/>
+        </w:rPr>
+      </w:pPr>
+      <w:r>
+        <w:rPr>
+          <w:rFonts w:ascii="Consolas" w:eastAsia="Times New Roman" w:hAnsi="Consolas" w:cs="Times New Roman"/>
+          <w:color w:val="CCCCCC"/>
+          <w:kern w:val="0"/>
+          <w:sz w:val="21"/>
+          <w:szCs w:val="21"/>
+          <w:lang w:eastAsia="es-ES"/>
+          <w14:ligatures w14:val="none"/>
+        </w:rPr>
+        <w:t xml:space="preserve">    </w:t>
+      </w:r>
+      <w:r>
+        <w:rPr>
+          <w:rFonts w:ascii="Consolas" w:eastAsia="Times New Roman" w:hAnsi="Consolas" w:cs="Times New Roman"/>
+          <w:color w:val="808080"/>
+          <w:kern w:val="0"/>
+          <w:sz w:val="21"/>
+          <w:szCs w:val="21"/>
+          <w:lang w:eastAsia="es-ES"/>
+          <w14:ligatures w14:val="none"/>
+        </w:rPr>
+        <w:t>&lt;</w:t>
+      </w:r>
+      <w:proofErr w:type="spellStart"/>
+      <w:r>
+        <w:rPr>
+          <w:rFonts w:ascii="Consolas" w:eastAsia="Times New Roman" w:hAnsi="Consolas" w:cs="Times New Roman"/>
+          <w:color w:val="569CD6"/>
+          <w:kern w:val="0"/>
+          <w:sz w:val="21"/>
+          <w:szCs w:val="21"/>
+          <w:lang w:eastAsia="es-ES"/>
+          <w14:ligatures w14:val="none"/>
+        </w:rPr>
+        <w:t>br</w:t>
+      </w:r>
+      <w:proofErr w:type="spellEnd"/>
+      <w:r>
+        <w:rPr>
+          <w:rFonts w:ascii="Consolas" w:eastAsia="Times New Roman" w:hAnsi="Consolas" w:cs="Times New Roman"/>
+          <w:color w:val="808080"/>
+          <w:kern w:val="0"/>
+          <w:sz w:val="21"/>
+          <w:szCs w:val="21"/>
+          <w:lang w:eastAsia="es-ES"/>
+          <w14:ligatures w14:val="none"/>
+        </w:rPr>
+        <w:t>&gt;</w:t>
+      </w:r>
+    </w:p>
+    <w:p>
+      <w:pPr>
+        <w:shd w:val="clear" w:color="auto" w:fill="1F1F1F"/>
+        <w:spacing w:after="0" w:line="285" w:lineRule="atLeast"/>
+        <w:rPr>
+          <w:rFonts w:ascii="Consolas" w:eastAsia="Times New Roman" w:hAnsi="Consolas" w:cs="Times New Roman"/>
+          <w:color w:val="CCCCCC"/>
+          <w:kern w:val="0"/>
+          <w:sz w:val="21"/>
+          <w:szCs w:val="21"/>
+          <w:lang w:eastAsia="es-ES"/>
+          <w14:ligatures w14:val="none"/>
+        </w:rPr>
+      </w:pPr>
+      <w:r>
+        <w:rPr>
+          <w:rFonts w:ascii="Consolas" w:eastAsia="Times New Roman" w:hAnsi="Consolas" w:cs="Times New Roman"/>
+          <w:color w:val="CCCCCC"/>
+          <w:kern w:val="0"/>
+          <w:sz w:val="21"/>
+          <w:szCs w:val="21"/>
+          <w:lang w:eastAsia="es-ES"/>
+          <w14:ligatures w14:val="none"/>
+        </w:rPr>
+        <w:t xml:space="preserve">    </w:t>
+      </w:r>
+      <w:r>
+        <w:rPr>
+          <w:rFonts w:ascii="Consolas" w:eastAsia="Times New Roman" w:hAnsi="Consolas" w:cs="Times New Roman"/>
+          <w:color w:val="808080"/>
+          <w:kern w:val="0"/>
+          <w:sz w:val="21"/>
+          <w:szCs w:val="21"/>
+          <w:lang w:eastAsia="es-ES"/>
+          <w14:ligatures w14:val="none"/>
+        </w:rPr>
+        <w:t>&lt;</w:t>
+      </w:r>
+      <w:proofErr w:type="spellStart"/>
+      <w:r>
+        <w:rPr>
+          <w:rFonts w:ascii="Consolas" w:eastAsia="Times New Roman" w:hAnsi="Consolas" w:cs="Times New Roman"/>
+          <w:color w:val="569CD6"/>
+          <w:kern w:val="0"/>
+          <w:sz w:val="21"/>
+          <w:szCs w:val="21"/>
+          <w:lang w:eastAsia="es-ES"/>
+          <w14:ligatures w14:val="none"/>
+        </w:rPr>
+        <w:t>iframe</w:t>
+      </w:r>
+      <w:proofErr w:type="spellEnd"/>
+      <w:r>
+        <w:rPr>
+          <w:rFonts w:ascii="Consolas" w:eastAsia="Times New Roman" w:hAnsi="Consolas" w:cs="Times New Roman"/>
+          <w:color w:val="CCCCCC"/>
+          <w:kern w:val="0"/>
+          <w:sz w:val="21"/>
+          <w:szCs w:val="21"/>
+          <w:lang w:eastAsia="es-ES"/>
+          <w14:ligatures w14:val="none"/>
+        </w:rPr>
+        <w:t xml:space="preserve"> </w:t>
+      </w:r>
+      <w:r>
+        <w:rPr>
+          <w:rFonts w:ascii="Consolas" w:eastAsia="Times New Roman" w:hAnsi="Consolas" w:cs="Times New Roman"/>
+          <w:color w:val="9CDCFE"/>
+          <w:kern w:val="0"/>
+          <w:sz w:val="21"/>
+          <w:szCs w:val="21"/>
+          <w:lang w:eastAsia="es-ES"/>
+          <w14:ligatures w14:val="none"/>
+        </w:rPr>
+        <w:t>src</w:t>
+      </w:r>
+      <w:r>
+        <w:rPr>
+          <w:rFonts w:ascii="Consolas" w:eastAsia="Times New Roman" w:hAnsi="Consolas" w:cs="Times New Roman"/>
+          <w:color w:val="CCCCCC"/>
+          <w:kern w:val="0"/>
+          <w:sz w:val="21"/>
+          <w:szCs w:val="21"/>
+          <w:lang w:eastAsia="es-ES"/>
+          <w14:ligatures w14:val="none"/>
+        </w:rPr>
+        <w:t>=</w:t>
+      </w:r>
+      <w:r>
+        <w:rPr>
+          <w:rFonts w:ascii="Consolas" w:eastAsia="Times New Roman" w:hAnsi="Consolas" w:cs="Times New Roman"/>
+          <w:color w:val="CE9178"/>
+          <w:kern w:val="0"/>
+          <w:sz w:val="21"/>
+          <w:szCs w:val="21"/>
+          <w:lang w:eastAsia="es-ES"/>
+          <w14:ligatures w14:val="none"/>
+        </w:rPr>
+        <w:t>"https://www.google.com/maps/embed?pb=!1m18!1m12!1m3!1d46405.72502209565!2d-5.889857618056057!3d43.36954185097312!2m3!1f0!2f0!3f0!3m2!1i1024!2i768!4f13.1!3m3!1m2!1s0xd368c9a60ac1c67%3A0x3134440ecc5e6224!2sOviedo%2C%20Asturias!5e0!3m2!1ses!2ses!4v1738657338169!5m2!1ses!2ses"</w:t>
+      </w:r>
+      <w:r>
+        <w:rPr>
+          <w:rFonts w:ascii="Consolas" w:eastAsia="Times New Roman" w:hAnsi="Consolas" w:cs="Times New Roman"/>
+          <w:color w:val="CCCCCC"/>
+          <w:kern w:val="0"/>
+          <w:sz w:val="21"/>
+          <w:szCs w:val="21"/>
+          <w:lang w:eastAsia="es-ES"/>
+          <w14:ligatures w14:val="none"/>
+        </w:rPr>
+        <w:t xml:space="preserve"> </w:t>
+      </w:r>
+      <w:proofErr w:type="spellStart"/>
+      <w:r>
+        <w:rPr>
+          <w:rFonts w:ascii="Consolas" w:eastAsia="Times New Roman" w:hAnsi="Consolas" w:cs="Times New Roman"/>
+          <w:color w:val="9CDCFE"/>
+          <w:kern w:val="0"/>
+          <w:sz w:val="21"/>
+          <w:szCs w:val="21"/>
+          <w:lang w:eastAsia="es-ES"/>
+          <w14:ligatures w14:val="none"/>
+        </w:rPr>
+        <w:t>width</w:t>
+      </w:r>
+      <w:proofErr w:type="spellEnd"/>
+      <w:r>
+        <w:rPr>
+          <w:rFonts w:ascii="Consolas" w:eastAsia="Times New Roman" w:hAnsi="Consolas" w:cs="Times New Roman"/>
+          <w:color w:val="CCCCCC"/>
+          <w:kern w:val="0"/>
+          <w:sz w:val="21"/>
+          <w:szCs w:val="21"/>
+          <w:lang w:eastAsia="es-ES"/>
+          <w14:ligatures w14:val="none"/>
+        </w:rPr>
+        <w:t>=</w:t>
+      </w:r>
+      <w:r>
+        <w:rPr>
+          <w:rFonts w:ascii="Consolas" w:eastAsia="Times New Roman" w:hAnsi="Consolas" w:cs="Times New Roman"/>
+          <w:color w:val="CE9178"/>
+          <w:kern w:val="0"/>
+          <w:sz w:val="21"/>
+          <w:szCs w:val="21"/>
+          <w:lang w:eastAsia="es-ES"/>
+          <w14:ligatures w14:val="none"/>
+        </w:rPr>
+        <w:t>"600"</w:t>
+      </w:r>
+      <w:r>
+        <w:rPr>
+          <w:rFonts w:ascii="Consolas" w:eastAsia="Times New Roman" w:hAnsi="Consolas" w:cs="Times New Roman"/>
+          <w:color w:val="CCCCCC"/>
+          <w:kern w:val="0"/>
+          <w:sz w:val="21"/>
+          <w:szCs w:val="21"/>
+          <w:lang w:eastAsia="es-ES"/>
+          <w14:ligatures w14:val="none"/>
+        </w:rPr>
+        <w:t xml:space="preserve"> </w:t>
+      </w:r>
+      <w:proofErr w:type="spellStart"/>
+      <w:r>
+        <w:rPr>
+          <w:rFonts w:ascii="Consolas" w:eastAsia="Times New Roman" w:hAnsi="Consolas" w:cs="Times New Roman"/>
+          <w:color w:val="9CDCFE"/>
+          <w:kern w:val="0"/>
+          <w:sz w:val="21"/>
+          <w:szCs w:val="21"/>
+          <w:lang w:eastAsia="es-ES"/>
+          <w14:ligatures w14:val="none"/>
+        </w:rPr>
+        <w:lastRenderedPageBreak/>
+        <w:t>height</w:t>
+      </w:r>
+      <w:proofErr w:type="spellEnd"/>
+      <w:r>
+        <w:rPr>
+          <w:rFonts w:ascii="Consolas" w:eastAsia="Times New Roman" w:hAnsi="Consolas" w:cs="Times New Roman"/>
+          <w:color w:val="CCCCCC"/>
+          <w:kern w:val="0"/>
+          <w:sz w:val="21"/>
+          <w:szCs w:val="21"/>
+          <w:lang w:eastAsia="es-ES"/>
+          <w14:ligatures w14:val="none"/>
+        </w:rPr>
+        <w:t>=</w:t>
+      </w:r>
+      <w:r>
+        <w:rPr>
+          <w:rFonts w:ascii="Consolas" w:eastAsia="Times New Roman" w:hAnsi="Consolas" w:cs="Times New Roman"/>
+          <w:color w:val="CE9178"/>
+          <w:kern w:val="0"/>
+          <w:sz w:val="21"/>
+          <w:szCs w:val="21"/>
+          <w:lang w:eastAsia="es-ES"/>
+          <w14:ligatures w14:val="none"/>
+        </w:rPr>
+        <w:t>"450"</w:t>
+      </w:r>
+      <w:r>
+        <w:rPr>
+          <w:rFonts w:ascii="Consolas" w:eastAsia="Times New Roman" w:hAnsi="Consolas" w:cs="Times New Roman"/>
+          <w:color w:val="CCCCCC"/>
+          <w:kern w:val="0"/>
+          <w:sz w:val="21"/>
+          <w:szCs w:val="21"/>
+          <w:lang w:eastAsia="es-ES"/>
+          <w14:ligatures w14:val="none"/>
+        </w:rPr>
+        <w:t xml:space="preserve"> </w:t>
+      </w:r>
+      <w:proofErr w:type="spellStart"/>
+      <w:r>
+        <w:rPr>
+          <w:rFonts w:ascii="Consolas" w:eastAsia="Times New Roman" w:hAnsi="Consolas" w:cs="Times New Roman"/>
+          <w:color w:val="9CDCFE"/>
+          <w:kern w:val="0"/>
+          <w:sz w:val="21"/>
+          <w:szCs w:val="21"/>
+          <w:lang w:eastAsia="es-ES"/>
+          <w14:ligatures w14:val="none"/>
+        </w:rPr>
+        <w:t>style</w:t>
+      </w:r>
+      <w:proofErr w:type="spellEnd"/>
+      <w:r>
+        <w:rPr>
+          <w:rFonts w:ascii="Consolas" w:eastAsia="Times New Roman" w:hAnsi="Consolas" w:cs="Times New Roman"/>
+          <w:color w:val="CCCCCC"/>
+          <w:kern w:val="0"/>
+          <w:sz w:val="21"/>
+          <w:szCs w:val="21"/>
+          <w:lang w:eastAsia="es-ES"/>
+          <w14:ligatures w14:val="none"/>
+        </w:rPr>
+        <w:t>=</w:t>
+      </w:r>
+      <w:r>
+        <w:rPr>
+          <w:rFonts w:ascii="Consolas" w:eastAsia="Times New Roman" w:hAnsi="Consolas" w:cs="Times New Roman"/>
+          <w:color w:val="CE9178"/>
+          <w:kern w:val="0"/>
+          <w:sz w:val="21"/>
+          <w:szCs w:val="21"/>
+          <w:lang w:eastAsia="es-ES"/>
+          <w14:ligatures w14:val="none"/>
+        </w:rPr>
+        <w:t>"border:0;"</w:t>
+      </w:r>
+      <w:r>
+        <w:rPr>
+          <w:rFonts w:ascii="Consolas" w:eastAsia="Times New Roman" w:hAnsi="Consolas" w:cs="Times New Roman"/>
+          <w:color w:val="CCCCCC"/>
+          <w:kern w:val="0"/>
+          <w:sz w:val="21"/>
+          <w:szCs w:val="21"/>
+          <w:lang w:eastAsia="es-ES"/>
+          <w14:ligatures w14:val="none"/>
+        </w:rPr>
+        <w:t xml:space="preserve"> </w:t>
+      </w:r>
+      <w:proofErr w:type="spellStart"/>
+      <w:r>
+        <w:rPr>
+          <w:rFonts w:ascii="Consolas" w:eastAsia="Times New Roman" w:hAnsi="Consolas" w:cs="Times New Roman"/>
+          <w:color w:val="9CDCFE"/>
+          <w:kern w:val="0"/>
+          <w:sz w:val="21"/>
+          <w:szCs w:val="21"/>
+          <w:lang w:eastAsia="es-ES"/>
+          <w14:ligatures w14:val="none"/>
+        </w:rPr>
+        <w:t>allowfullscreen</w:t>
+      </w:r>
+      <w:proofErr w:type="spellEnd"/>
+      <w:r>
+        <w:rPr>
+          <w:rFonts w:ascii="Consolas" w:eastAsia="Times New Roman" w:hAnsi="Consolas" w:cs="Times New Roman"/>
+          <w:color w:val="CCCCCC"/>
+          <w:kern w:val="0"/>
+          <w:sz w:val="21"/>
+          <w:szCs w:val="21"/>
+          <w:lang w:eastAsia="es-ES"/>
+          <w14:ligatures w14:val="none"/>
+        </w:rPr>
+        <w:t>=</w:t>
+      </w:r>
+      <w:r>
+        <w:rPr>
+          <w:rFonts w:ascii="Consolas" w:eastAsia="Times New Roman" w:hAnsi="Consolas" w:cs="Times New Roman"/>
+          <w:color w:val="CE9178"/>
+          <w:kern w:val="0"/>
+          <w:sz w:val="21"/>
+          <w:szCs w:val="21"/>
+          <w:lang w:eastAsia="es-ES"/>
+          <w14:ligatures w14:val="none"/>
+        </w:rPr>
+        <w:t>""</w:t>
+      </w:r>
+      <w:r>
+        <w:rPr>
+          <w:rFonts w:ascii="Consolas" w:eastAsia="Times New Roman" w:hAnsi="Consolas" w:cs="Times New Roman"/>
+          <w:color w:val="CCCCCC"/>
+          <w:kern w:val="0"/>
+          <w:sz w:val="21"/>
+          <w:szCs w:val="21"/>
+          <w:lang w:eastAsia="es-ES"/>
+          <w14:ligatures w14:val="none"/>
+        </w:rPr>
+        <w:t xml:space="preserve"> </w:t>
+      </w:r>
+      <w:proofErr w:type="spellStart"/>
+      <w:r>
+        <w:rPr>
+          <w:rFonts w:ascii="Consolas" w:eastAsia="Times New Roman" w:hAnsi="Consolas" w:cs="Times New Roman"/>
+          <w:color w:val="9CDCFE"/>
+          <w:kern w:val="0"/>
+          <w:sz w:val="21"/>
+          <w:szCs w:val="21"/>
+          <w:lang w:eastAsia="es-ES"/>
+          <w14:ligatures w14:val="none"/>
+        </w:rPr>
+        <w:t>loading</w:t>
+      </w:r>
+      <w:proofErr w:type="spellEnd"/>
+      <w:r>
+        <w:rPr>
+          <w:rFonts w:ascii="Consolas" w:eastAsia="Times New Roman" w:hAnsi="Consolas" w:cs="Times New Roman"/>
+          <w:color w:val="CCCCCC"/>
+          <w:kern w:val="0"/>
+          <w:sz w:val="21"/>
+          <w:szCs w:val="21"/>
+          <w:lang w:eastAsia="es-ES"/>
+          <w14:ligatures w14:val="none"/>
+        </w:rPr>
+        <w:t>=</w:t>
+      </w:r>
+      <w:r>
+        <w:rPr>
+          <w:rFonts w:ascii="Consolas" w:eastAsia="Times New Roman" w:hAnsi="Consolas" w:cs="Times New Roman"/>
+          <w:color w:val="CE9178"/>
+          <w:kern w:val="0"/>
+          <w:sz w:val="21"/>
+          <w:szCs w:val="21"/>
+          <w:lang w:eastAsia="es-ES"/>
+          <w14:ligatures w14:val="none"/>
+        </w:rPr>
+        <w:t>"</w:t>
+      </w:r>
+      <w:proofErr w:type="spellStart"/>
+      <w:r>
+        <w:rPr>
+          <w:rFonts w:ascii="Consolas" w:eastAsia="Times New Roman" w:hAnsi="Consolas" w:cs="Times New Roman"/>
+          <w:color w:val="CE9178"/>
+          <w:kern w:val="0"/>
+          <w:sz w:val="21"/>
+          <w:szCs w:val="21"/>
+          <w:lang w:eastAsia="es-ES"/>
+          <w14:ligatures w14:val="none"/>
+        </w:rPr>
+        <w:t>lazy</w:t>
+      </w:r>
+      <w:proofErr w:type="spellEnd"/>
+      <w:r>
+        <w:rPr>
+          <w:rFonts w:ascii="Consolas" w:eastAsia="Times New Roman" w:hAnsi="Consolas" w:cs="Times New Roman"/>
+          <w:color w:val="CE9178"/>
+          <w:kern w:val="0"/>
+          <w:sz w:val="21"/>
+          <w:szCs w:val="21"/>
+          <w:lang w:eastAsia="es-ES"/>
+          <w14:ligatures w14:val="none"/>
+        </w:rPr>
+        <w:t>"</w:t>
+      </w:r>
+      <w:r>
+        <w:rPr>
+          <w:rFonts w:ascii="Consolas" w:eastAsia="Times New Roman" w:hAnsi="Consolas" w:cs="Times New Roman"/>
+          <w:color w:val="CCCCCC"/>
+          <w:kern w:val="0"/>
+          <w:sz w:val="21"/>
+          <w:szCs w:val="21"/>
+          <w:lang w:eastAsia="es-ES"/>
+          <w14:ligatures w14:val="none"/>
+        </w:rPr>
+        <w:t xml:space="preserve"> </w:t>
+      </w:r>
+      <w:proofErr w:type="spellStart"/>
+      <w:r>
+        <w:rPr>
+          <w:rFonts w:ascii="Consolas" w:eastAsia="Times New Roman" w:hAnsi="Consolas" w:cs="Times New Roman"/>
+          <w:color w:val="9CDCFE"/>
+          <w:kern w:val="0"/>
+          <w:sz w:val="21"/>
+          <w:szCs w:val="21"/>
+          <w:lang w:eastAsia="es-ES"/>
+          <w14:ligatures w14:val="none"/>
+        </w:rPr>
+        <w:t>referrerpolicy</w:t>
+      </w:r>
+      <w:proofErr w:type="spellEnd"/>
+      <w:r>
+        <w:rPr>
+          <w:rFonts w:ascii="Consolas" w:eastAsia="Times New Roman" w:hAnsi="Consolas" w:cs="Times New Roman"/>
+          <w:color w:val="CCCCCC"/>
+          <w:kern w:val="0"/>
+          <w:sz w:val="21"/>
+          <w:szCs w:val="21"/>
+          <w:lang w:eastAsia="es-ES"/>
+          <w14:ligatures w14:val="none"/>
+        </w:rPr>
+        <w:t>=</w:t>
+      </w:r>
+      <w:r>
+        <w:rPr>
+          <w:rFonts w:ascii="Consolas" w:eastAsia="Times New Roman" w:hAnsi="Consolas" w:cs="Times New Roman"/>
+          <w:color w:val="CE9178"/>
+          <w:kern w:val="0"/>
+          <w:sz w:val="21"/>
+          <w:szCs w:val="21"/>
+          <w:lang w:eastAsia="es-ES"/>
+          <w14:ligatures w14:val="none"/>
+        </w:rPr>
+        <w:t>"no-</w:t>
+      </w:r>
+      <w:proofErr w:type="spellStart"/>
+      <w:r>
+        <w:rPr>
+          <w:rFonts w:ascii="Consolas" w:eastAsia="Times New Roman" w:hAnsi="Consolas" w:cs="Times New Roman"/>
+          <w:color w:val="CE9178"/>
+          <w:kern w:val="0"/>
+          <w:sz w:val="21"/>
+          <w:szCs w:val="21"/>
+          <w:lang w:eastAsia="es-ES"/>
+          <w14:ligatures w14:val="none"/>
+        </w:rPr>
+        <w:t>referrer</w:t>
+      </w:r>
+      <w:proofErr w:type="spellEnd"/>
+      <w:r>
+        <w:rPr>
+          <w:rFonts w:ascii="Consolas" w:eastAsia="Times New Roman" w:hAnsi="Consolas" w:cs="Times New Roman"/>
+          <w:color w:val="CE9178"/>
+          <w:kern w:val="0"/>
+          <w:sz w:val="21"/>
+          <w:szCs w:val="21"/>
+          <w:lang w:eastAsia="es-ES"/>
+          <w14:ligatures w14:val="none"/>
+        </w:rPr>
+        <w:t>-</w:t>
+      </w:r>
+      <w:proofErr w:type="spellStart"/>
+      <w:r>
+        <w:rPr>
+          <w:rFonts w:ascii="Consolas" w:eastAsia="Times New Roman" w:hAnsi="Consolas" w:cs="Times New Roman"/>
+          <w:color w:val="CE9178"/>
+          <w:kern w:val="0"/>
+          <w:sz w:val="21"/>
+          <w:szCs w:val="21"/>
+          <w:lang w:eastAsia="es-ES"/>
+          <w14:ligatures w14:val="none"/>
+        </w:rPr>
+        <w:t>when-downgrade</w:t>
+      </w:r>
+      <w:proofErr w:type="spellEnd"/>
+      <w:r>
+        <w:rPr>
+          <w:rFonts w:ascii="Consolas" w:eastAsia="Times New Roman" w:hAnsi="Consolas" w:cs="Times New Roman"/>
+          <w:color w:val="CE9178"/>
+          <w:kern w:val="0"/>
+          <w:sz w:val="21"/>
+          <w:szCs w:val="21"/>
+          <w:lang w:eastAsia="es-ES"/>
+          <w14:ligatures w14:val="none"/>
+        </w:rPr>
+        <w:t>"</w:t>
+      </w:r>
+      <w:r>
+        <w:rPr>
+          <w:rFonts w:ascii="Consolas" w:eastAsia="Times New Roman" w:hAnsi="Consolas" w:cs="Times New Roman"/>
+          <w:color w:val="808080"/>
+          <w:kern w:val="0"/>
+          <w:sz w:val="21"/>
+          <w:szCs w:val="21"/>
+          <w:lang w:eastAsia="es-ES"/>
+          <w14:ligatures w14:val="none"/>
+        </w:rPr>
+        <w:t>&gt;&lt;/</w:t>
+      </w:r>
+      <w:proofErr w:type="spellStart"/>
+      <w:r>
+        <w:rPr>
+          <w:rFonts w:ascii="Consolas" w:eastAsia="Times New Roman" w:hAnsi="Consolas" w:cs="Times New Roman"/>
+          <w:color w:val="569CD6"/>
+          <w:kern w:val="0"/>
+          <w:sz w:val="21"/>
+          <w:szCs w:val="21"/>
+          <w:lang w:eastAsia="es-ES"/>
+          <w14:ligatures w14:val="none"/>
+        </w:rPr>
+        <w:t>iframe</w:t>
+      </w:r>
+      <w:proofErr w:type="spellEnd"/>
+      <w:r>
+        <w:rPr>
+          <w:rFonts w:ascii="Consolas" w:eastAsia="Times New Roman" w:hAnsi="Consolas" w:cs="Times New Roman"/>
+          <w:color w:val="808080"/>
+          <w:kern w:val="0"/>
+          <w:sz w:val="21"/>
+          <w:szCs w:val="21"/>
+          <w:lang w:eastAsia="es-ES"/>
+          <w14:ligatures w14:val="none"/>
+        </w:rPr>
+        <w:t>&gt;</w:t>
+      </w:r>
+    </w:p>
+    <w:p>
+      <w:pPr>
+        <w:shd w:val="clear" w:color="auto" w:fill="1F1F1F"/>
+        <w:spacing w:after="0" w:line="285" w:lineRule="atLeast"/>
+        <w:rPr>
+          <w:rFonts w:ascii="Consolas" w:eastAsia="Times New Roman" w:hAnsi="Consolas" w:cs="Times New Roman"/>
+          <w:color w:val="CCCCCC"/>
+          <w:kern w:val="0"/>
+          <w:sz w:val="21"/>
+          <w:szCs w:val="21"/>
+          <w:lang w:eastAsia="es-ES"/>
+          <w14:ligatures w14:val="none"/>
+        </w:rPr>
+      </w:pPr>
+      <w:r>
+        <w:rPr>
+          <w:rFonts w:ascii="Consolas" w:eastAsia="Times New Roman" w:hAnsi="Consolas" w:cs="Times New Roman"/>
+          <w:color w:val="CCCCCC"/>
+          <w:kern w:val="0"/>
+          <w:sz w:val="21"/>
+          <w:szCs w:val="21"/>
+          <w:lang w:eastAsia="es-ES"/>
+          <w14:ligatures w14:val="none"/>
+        </w:rPr>
+        <w:t xml:space="preserve">    </w:t>
+      </w:r>
+      <w:r>
+        <w:rPr>
+          <w:rFonts w:ascii="Consolas" w:eastAsia="Times New Roman" w:hAnsi="Consolas" w:cs="Times New Roman"/>
+          <w:color w:val="808080"/>
+          <w:kern w:val="0"/>
+          <w:sz w:val="21"/>
+          <w:szCs w:val="21"/>
+          <w:lang w:eastAsia="es-ES"/>
+          <w14:ligatures w14:val="none"/>
+        </w:rPr>
+        <w:t>&lt;</w:t>
+      </w:r>
+      <w:proofErr w:type="spellStart"/>
+      <w:r>
+        <w:rPr>
+          <w:rFonts w:ascii="Consolas" w:eastAsia="Times New Roman" w:hAnsi="Consolas" w:cs="Times New Roman"/>
+          <w:color w:val="569CD6"/>
+          <w:kern w:val="0"/>
+          <w:sz w:val="21"/>
+          <w:szCs w:val="21"/>
+          <w:lang w:eastAsia="es-ES"/>
+          <w14:ligatures w14:val="none"/>
+        </w:rPr>
+        <w:t>br</w:t>
+      </w:r>
+      <w:proofErr w:type="spellEnd"/>
+      <w:r>
+        <w:rPr>
+          <w:rFonts w:ascii="Consolas" w:eastAsia="Times New Roman" w:hAnsi="Consolas" w:cs="Times New Roman"/>
+          <w:color w:val="808080"/>
+          <w:kern w:val="0"/>
+          <w:sz w:val="21"/>
+          <w:szCs w:val="21"/>
+          <w:lang w:eastAsia="es-ES"/>
+          <w14:ligatures w14:val="none"/>
+        </w:rPr>
+        <w:t>&gt;</w:t>
+      </w:r>
+    </w:p>
+    <w:p>
+      <w:pPr>
+        <w:shd w:val="clear" w:color="auto" w:fill="1F1F1F"/>
+        <w:spacing w:after="0" w:line="285" w:lineRule="atLeast"/>
+        <w:rPr>
+          <w:rFonts w:ascii="Consolas" w:eastAsia="Times New Roman" w:hAnsi="Consolas" w:cs="Times New Roman"/>
+          <w:color w:val="CCCCCC"/>
+          <w:kern w:val="0"/>
+          <w:sz w:val="21"/>
+          <w:szCs w:val="21"/>
+          <w:lang w:eastAsia="es-ES"/>
+          <w14:ligatures w14:val="none"/>
+        </w:rPr>
+      </w:pPr>
+      <w:r>
+        <w:rPr>
+          <w:rFonts w:ascii="Consolas" w:eastAsia="Times New Roman" w:hAnsi="Consolas" w:cs="Times New Roman"/>
+          <w:color w:val="CCCCCC"/>
+          <w:kern w:val="0"/>
+          <w:sz w:val="21"/>
+          <w:szCs w:val="21"/>
+          <w:lang w:eastAsia="es-ES"/>
+          <w14:ligatures w14:val="none"/>
+        </w:rPr>
+        <w:t xml:space="preserve">    </w:t>
+      </w:r>
+      <w:r>
+        <w:rPr>
+          <w:rFonts w:ascii="Consolas" w:eastAsia="Times New Roman" w:hAnsi="Consolas" w:cs="Times New Roman"/>
+          <w:color w:val="808080"/>
+          <w:kern w:val="0"/>
+          <w:sz w:val="21"/>
+          <w:szCs w:val="21"/>
+          <w:lang w:eastAsia="es-ES"/>
+          <w14:ligatures w14:val="none"/>
+        </w:rPr>
+        <w:t>&lt;</w:t>
+      </w:r>
+      <w:proofErr w:type="spellStart"/>
+      <w:r>
+        <w:rPr>
+          <w:rFonts w:ascii="Consolas" w:eastAsia="Times New Roman" w:hAnsi="Consolas" w:cs="Times New Roman"/>
+          <w:color w:val="569CD6"/>
+          <w:kern w:val="0"/>
+          <w:sz w:val="21"/>
+          <w:szCs w:val="21"/>
+          <w:lang w:eastAsia="es-ES"/>
+          <w14:ligatures w14:val="none"/>
+        </w:rPr>
+        <w:t>iframe</w:t>
+      </w:r>
+      <w:proofErr w:type="spellEnd"/>
+      <w:r>
+        <w:rPr>
+          <w:rFonts w:ascii="Consolas" w:eastAsia="Times New Roman" w:hAnsi="Consolas" w:cs="Times New Roman"/>
+          <w:color w:val="CCCCCC"/>
+          <w:kern w:val="0"/>
+          <w:sz w:val="21"/>
+          <w:szCs w:val="21"/>
+          <w:lang w:eastAsia="es-ES"/>
+          <w14:ligatures w14:val="none"/>
+        </w:rPr>
+        <w:t xml:space="preserve"> </w:t>
+      </w:r>
+      <w:proofErr w:type="spellStart"/>
+      <w:r>
+        <w:rPr>
+          <w:rFonts w:ascii="Consolas" w:eastAsia="Times New Roman" w:hAnsi="Consolas" w:cs="Times New Roman"/>
+          <w:color w:val="9CDCFE"/>
+          <w:kern w:val="0"/>
+          <w:sz w:val="21"/>
+          <w:szCs w:val="21"/>
+          <w:lang w:eastAsia="es-ES"/>
+          <w14:ligatures w14:val="none"/>
+        </w:rPr>
+        <w:t>width</w:t>
+      </w:r>
+      <w:proofErr w:type="spellEnd"/>
+      <w:r>
+        <w:rPr>
+          <w:rFonts w:ascii="Consolas" w:eastAsia="Times New Roman" w:hAnsi="Consolas" w:cs="Times New Roman"/>
+          <w:color w:val="CCCCCC"/>
+          <w:kern w:val="0"/>
+          <w:sz w:val="21"/>
+          <w:szCs w:val="21"/>
+          <w:lang w:eastAsia="es-ES"/>
+          <w14:ligatures w14:val="none"/>
+        </w:rPr>
+        <w:t>=</w:t>
+      </w:r>
+      <w:r>
+        <w:rPr>
+          <w:rFonts w:ascii="Consolas" w:eastAsia="Times New Roman" w:hAnsi="Consolas" w:cs="Times New Roman"/>
+          <w:color w:val="CE9178"/>
+          <w:kern w:val="0"/>
+          <w:sz w:val="21"/>
+          <w:szCs w:val="21"/>
+          <w:lang w:eastAsia="es-ES"/>
+          <w14:ligatures w14:val="none"/>
+        </w:rPr>
+        <w:t>"560"</w:t>
+      </w:r>
+      <w:r>
+        <w:rPr>
+          <w:rFonts w:ascii="Consolas" w:eastAsia="Times New Roman" w:hAnsi="Consolas" w:cs="Times New Roman"/>
+          <w:color w:val="CCCCCC"/>
+          <w:kern w:val="0"/>
+          <w:sz w:val="21"/>
+          <w:szCs w:val="21"/>
+          <w:lang w:eastAsia="es-ES"/>
+          <w14:ligatures w14:val="none"/>
+        </w:rPr>
+        <w:t xml:space="preserve"> </w:t>
+      </w:r>
+      <w:proofErr w:type="spellStart"/>
+      <w:r>
+        <w:rPr>
+          <w:rFonts w:ascii="Consolas" w:eastAsia="Times New Roman" w:hAnsi="Consolas" w:cs="Times New Roman"/>
+          <w:color w:val="9CDCFE"/>
+          <w:kern w:val="0"/>
+          <w:sz w:val="21"/>
+          <w:szCs w:val="21"/>
+          <w:lang w:eastAsia="es-ES"/>
+          <w14:ligatures w14:val="none"/>
+        </w:rPr>
+        <w:t>height</w:t>
+      </w:r>
+      <w:proofErr w:type="spellEnd"/>
+      <w:r>
+        <w:rPr>
+          <w:rFonts w:ascii="Consolas" w:eastAsia="Times New Roman" w:hAnsi="Consolas" w:cs="Times New Roman"/>
+          <w:color w:val="CCCCCC"/>
+          <w:kern w:val="0"/>
+          <w:sz w:val="21"/>
+          <w:szCs w:val="21"/>
+          <w:lang w:eastAsia="es-ES"/>
+          <w14:ligatures w14:val="none"/>
+        </w:rPr>
+        <w:t>=</w:t>
+      </w:r>
+      <w:r>
+        <w:rPr>
+          <w:rFonts w:ascii="Consolas" w:eastAsia="Times New Roman" w:hAnsi="Consolas" w:cs="Times New Roman"/>
+          <w:color w:val="CE9178"/>
+          <w:kern w:val="0"/>
+          <w:sz w:val="21"/>
+          <w:szCs w:val="21"/>
+          <w:lang w:eastAsia="es-ES"/>
+          <w14:ligatures w14:val="none"/>
+        </w:rPr>
+        <w:t>"315"</w:t>
+      </w:r>
+      <w:r>
+        <w:rPr>
+          <w:rFonts w:ascii="Consolas" w:eastAsia="Times New Roman" w:hAnsi="Consolas" w:cs="Times New Roman"/>
+          <w:color w:val="CCCCCC"/>
+          <w:kern w:val="0"/>
+          <w:sz w:val="21"/>
+          <w:szCs w:val="21"/>
+          <w:lang w:eastAsia="es-ES"/>
+          <w14:ligatures w14:val="none"/>
+        </w:rPr>
+        <w:t xml:space="preserve"> </w:t>
+      </w:r>
+      <w:r>
+        <w:rPr>
+          <w:rFonts w:ascii="Consolas" w:eastAsia="Times New Roman" w:hAnsi="Consolas" w:cs="Times New Roman"/>
+          <w:color w:val="9CDCFE"/>
+          <w:kern w:val="0"/>
+          <w:sz w:val="21"/>
+          <w:szCs w:val="21"/>
+          <w:lang w:eastAsia="es-ES"/>
+          <w14:ligatures w14:val="none"/>
+        </w:rPr>
+        <w:t>src</w:t>
+      </w:r>
+      <w:r>
+        <w:rPr>
+          <w:rFonts w:ascii="Consolas" w:eastAsia="Times New Roman" w:hAnsi="Consolas" w:cs="Times New Roman"/>
+          <w:color w:val="CCCCCC"/>
+          <w:kern w:val="0"/>
+          <w:sz w:val="21"/>
+          <w:szCs w:val="21"/>
+          <w:lang w:eastAsia="es-ES"/>
+          <w14:ligatures w14:val="none"/>
+        </w:rPr>
+        <w:t>=</w:t>
+      </w:r>
+      <w:r>
+        <w:rPr>
+          <w:rFonts w:ascii="Consolas" w:eastAsia="Times New Roman" w:hAnsi="Consolas" w:cs="Times New Roman"/>
+          <w:color w:val="CE9178"/>
+          <w:kern w:val="0"/>
+          <w:sz w:val="21"/>
+          <w:szCs w:val="21"/>
+          <w:lang w:eastAsia="es-ES"/>
+          <w14:ligatures w14:val="none"/>
+        </w:rPr>
+        <w:t>"https://www.youtube.com/embed/pjg_09tDltY?si=GUtZ3j0L-aIAn8AQ"</w:t>
+      </w:r>
+      <w:r>
+        <w:rPr>
+          <w:rFonts w:ascii="Consolas" w:eastAsia="Times New Roman" w:hAnsi="Consolas" w:cs="Times New Roman"/>
+          <w:color w:val="CCCCCC"/>
+          <w:kern w:val="0"/>
+          <w:sz w:val="21"/>
+          <w:szCs w:val="21"/>
+          <w:lang w:eastAsia="es-ES"/>
+          <w14:ligatures w14:val="none"/>
+        </w:rPr>
+        <w:t xml:space="preserve"> </w:t>
+      </w:r>
+      <w:proofErr w:type="spellStart"/>
+      <w:r>
+        <w:rPr>
+          <w:rFonts w:ascii="Consolas" w:eastAsia="Times New Roman" w:hAnsi="Consolas" w:cs="Times New Roman"/>
+          <w:color w:val="9CDCFE"/>
+          <w:kern w:val="0"/>
+          <w:sz w:val="21"/>
+          <w:szCs w:val="21"/>
+          <w:lang w:eastAsia="es-ES"/>
+          <w14:ligatures w14:val="none"/>
+        </w:rPr>
+        <w:t>title</w:t>
+      </w:r>
+      <w:proofErr w:type="spellEnd"/>
+      <w:r>
+        <w:rPr>
+          <w:rFonts w:ascii="Consolas" w:eastAsia="Times New Roman" w:hAnsi="Consolas" w:cs="Times New Roman"/>
+          <w:color w:val="CCCCCC"/>
+          <w:kern w:val="0"/>
+          <w:sz w:val="21"/>
+          <w:szCs w:val="21"/>
+          <w:lang w:eastAsia="es-ES"/>
+          <w14:ligatures w14:val="none"/>
+        </w:rPr>
+        <w:t>=</w:t>
+      </w:r>
+      <w:r>
+        <w:rPr>
+          <w:rFonts w:ascii="Consolas" w:eastAsia="Times New Roman" w:hAnsi="Consolas" w:cs="Times New Roman"/>
+          <w:color w:val="CE9178"/>
+          <w:kern w:val="0"/>
+          <w:sz w:val="21"/>
+          <w:szCs w:val="21"/>
+          <w:lang w:eastAsia="es-ES"/>
+          <w14:ligatures w14:val="none"/>
+        </w:rPr>
+        <w:t xml:space="preserve">"YouTube video </w:t>
+      </w:r>
+      <w:proofErr w:type="spellStart"/>
+      <w:r>
+        <w:rPr>
+          <w:rFonts w:ascii="Consolas" w:eastAsia="Times New Roman" w:hAnsi="Consolas" w:cs="Times New Roman"/>
+          <w:color w:val="CE9178"/>
+          <w:kern w:val="0"/>
+          <w:sz w:val="21"/>
+          <w:szCs w:val="21"/>
+          <w:lang w:eastAsia="es-ES"/>
+          <w14:ligatures w14:val="none"/>
+        </w:rPr>
+        <w:t>player</w:t>
+      </w:r>
+      <w:proofErr w:type="spellEnd"/>
+      <w:r>
+        <w:rPr>
+          <w:rFonts w:ascii="Consolas" w:eastAsia="Times New Roman" w:hAnsi="Consolas" w:cs="Times New Roman"/>
+          <w:color w:val="CE9178"/>
+          <w:kern w:val="0"/>
+          <w:sz w:val="21"/>
+          <w:szCs w:val="21"/>
+          <w:lang w:eastAsia="es-ES"/>
+          <w14:ligatures w14:val="none"/>
+        </w:rPr>
+        <w:t>"</w:t>
+      </w:r>
+      <w:r>
+        <w:rPr>
+          <w:rFonts w:ascii="Consolas" w:eastAsia="Times New Roman" w:hAnsi="Consolas" w:cs="Times New Roman"/>
+          <w:color w:val="CCCCCC"/>
+          <w:kern w:val="0"/>
+          <w:sz w:val="21"/>
+          <w:szCs w:val="21"/>
+          <w:lang w:eastAsia="es-ES"/>
+          <w14:ligatures w14:val="none"/>
+        </w:rPr>
+        <w:t xml:space="preserve"> </w:t>
+      </w:r>
+      <w:proofErr w:type="spellStart"/>
+      <w:r>
+        <w:rPr>
+          <w:rFonts w:ascii="Consolas" w:eastAsia="Times New Roman" w:hAnsi="Consolas" w:cs="Times New Roman"/>
+          <w:color w:val="9CDCFE"/>
+          <w:kern w:val="0"/>
+          <w:sz w:val="21"/>
+          <w:szCs w:val="21"/>
+          <w:lang w:eastAsia="es-ES"/>
+          <w14:ligatures w14:val="none"/>
+        </w:rPr>
+        <w:t>frameborder</w:t>
+      </w:r>
+      <w:proofErr w:type="spellEnd"/>
+      <w:r>
+        <w:rPr>
+          <w:rFonts w:ascii="Consolas" w:eastAsia="Times New Roman" w:hAnsi="Consolas" w:cs="Times New Roman"/>
+          <w:color w:val="CCCCCC"/>
+          <w:kern w:val="0"/>
+          <w:sz w:val="21"/>
+          <w:szCs w:val="21"/>
+          <w:lang w:eastAsia="es-ES"/>
+          <w14:ligatures w14:val="none"/>
+        </w:rPr>
+        <w:t>=</w:t>
+      </w:r>
+      <w:r>
+        <w:rPr>
+          <w:rFonts w:ascii="Consolas" w:eastAsia="Times New Roman" w:hAnsi="Consolas" w:cs="Times New Roman"/>
+          <w:color w:val="CE9178"/>
+          <w:kern w:val="0"/>
+          <w:sz w:val="21"/>
+          <w:szCs w:val="21"/>
+          <w:lang w:eastAsia="es-ES"/>
+          <w14:ligatures w14:val="none"/>
+        </w:rPr>
+        <w:t>"0"</w:t>
+      </w:r>
+      <w:r>
+        <w:rPr>
+          <w:rFonts w:ascii="Consolas" w:eastAsia="Times New Roman" w:hAnsi="Consolas" w:cs="Times New Roman"/>
+          <w:color w:val="CCCCCC"/>
+          <w:kern w:val="0"/>
+          <w:sz w:val="21"/>
+          <w:szCs w:val="21"/>
+          <w:lang w:eastAsia="es-ES"/>
+          <w14:ligatures w14:val="none"/>
+        </w:rPr>
+        <w:t xml:space="preserve"> </w:t>
+      </w:r>
+      <w:proofErr w:type="spellStart"/>
+      <w:r>
+        <w:rPr>
+          <w:rFonts w:ascii="Consolas" w:eastAsia="Times New Roman" w:hAnsi="Consolas" w:cs="Times New Roman"/>
+          <w:color w:val="9CDCFE"/>
+          <w:kern w:val="0"/>
+          <w:sz w:val="21"/>
+          <w:szCs w:val="21"/>
+          <w:lang w:eastAsia="es-ES"/>
+          <w14:ligatures w14:val="none"/>
+        </w:rPr>
+        <w:t>allow</w:t>
+      </w:r>
+      <w:proofErr w:type="spellEnd"/>
+      <w:r>
+        <w:rPr>
+          <w:rFonts w:ascii="Consolas" w:eastAsia="Times New Roman" w:hAnsi="Consolas" w:cs="Times New Roman"/>
+          <w:color w:val="CCCCCC"/>
+          <w:kern w:val="0"/>
+          <w:sz w:val="21"/>
+          <w:szCs w:val="21"/>
+          <w:lang w:eastAsia="es-ES"/>
+          <w14:ligatures w14:val="none"/>
+        </w:rPr>
+        <w:t>=</w:t>
+      </w:r>
+      <w:r>
+        <w:rPr>
+          <w:rFonts w:ascii="Consolas" w:eastAsia="Times New Roman" w:hAnsi="Consolas" w:cs="Times New Roman"/>
+          <w:color w:val="CE9178"/>
+          <w:kern w:val="0"/>
+          <w:sz w:val="21"/>
+          <w:szCs w:val="21"/>
+          <w:lang w:eastAsia="es-ES"/>
+          <w14:ligatures w14:val="none"/>
+        </w:rPr>
+        <w:t>"</w:t>
+      </w:r>
+      <w:proofErr w:type="spellStart"/>
+      <w:r>
+        <w:rPr>
+          <w:rFonts w:ascii="Consolas" w:eastAsia="Times New Roman" w:hAnsi="Consolas" w:cs="Times New Roman"/>
+          <w:color w:val="CE9178"/>
+          <w:kern w:val="0"/>
+          <w:sz w:val="21"/>
+          <w:szCs w:val="21"/>
+          <w:lang w:eastAsia="es-ES"/>
+          <w14:ligatures w14:val="none"/>
+        </w:rPr>
+        <w:t>accelerometer</w:t>
+      </w:r>
+      <w:proofErr w:type="spellEnd"/>
+      <w:r>
+        <w:rPr>
+          <w:rFonts w:ascii="Consolas" w:eastAsia="Times New Roman" w:hAnsi="Consolas" w:cs="Times New Roman"/>
+          <w:color w:val="CE9178"/>
+          <w:kern w:val="0"/>
+          <w:sz w:val="21"/>
+          <w:szCs w:val="21"/>
+          <w:lang w:eastAsia="es-ES"/>
+          <w14:ligatures w14:val="none"/>
+        </w:rPr>
+        <w:t xml:space="preserve">; </w:t>
+      </w:r>
+      <w:proofErr w:type="spellStart"/>
+      <w:r>
+        <w:rPr>
+          <w:rFonts w:ascii="Consolas" w:eastAsia="Times New Roman" w:hAnsi="Consolas" w:cs="Times New Roman"/>
+          <w:color w:val="CE9178"/>
+          <w:kern w:val="0"/>
+          <w:sz w:val="21"/>
+          <w:szCs w:val="21"/>
+          <w:lang w:eastAsia="es-ES"/>
+          <w14:ligatures w14:val="none"/>
+        </w:rPr>
+        <w:t>autoplay</w:t>
+      </w:r>
+      <w:proofErr w:type="spellEnd"/>
+      <w:r>
+        <w:rPr>
+          <w:rFonts w:ascii="Consolas" w:eastAsia="Times New Roman" w:hAnsi="Consolas" w:cs="Times New Roman"/>
+          <w:color w:val="CE9178"/>
+          <w:kern w:val="0"/>
+          <w:sz w:val="21"/>
+          <w:szCs w:val="21"/>
+          <w:lang w:eastAsia="es-ES"/>
+          <w14:ligatures w14:val="none"/>
+        </w:rPr>
+        <w:t xml:space="preserve">; </w:t>
+      </w:r>
+      <w:proofErr w:type="spellStart"/>
+      <w:r>
+        <w:rPr>
+          <w:rFonts w:ascii="Consolas" w:eastAsia="Times New Roman" w:hAnsi="Consolas" w:cs="Times New Roman"/>
+          <w:color w:val="CE9178"/>
+          <w:kern w:val="0"/>
+          <w:sz w:val="21"/>
+          <w:szCs w:val="21"/>
+          <w:lang w:eastAsia="es-ES"/>
+          <w14:ligatures w14:val="none"/>
+        </w:rPr>
+        <w:t>clipboard-write</w:t>
+      </w:r>
+      <w:proofErr w:type="spellEnd"/>
+      <w:r>
+        <w:rPr>
+          <w:rFonts w:ascii="Consolas" w:eastAsia="Times New Roman" w:hAnsi="Consolas" w:cs="Times New Roman"/>
+          <w:color w:val="CE9178"/>
+          <w:kern w:val="0"/>
+          <w:sz w:val="21"/>
+          <w:szCs w:val="21"/>
+          <w:lang w:eastAsia="es-ES"/>
+          <w14:ligatures w14:val="none"/>
+        </w:rPr>
+        <w:t xml:space="preserve">; </w:t>
+      </w:r>
+      <w:proofErr w:type="spellStart"/>
+      <w:r>
+        <w:rPr>
+          <w:rFonts w:ascii="Consolas" w:eastAsia="Times New Roman" w:hAnsi="Consolas" w:cs="Times New Roman"/>
+          <w:color w:val="CE9178"/>
+          <w:kern w:val="0"/>
+          <w:sz w:val="21"/>
+          <w:szCs w:val="21"/>
+          <w:lang w:eastAsia="es-ES"/>
+          <w14:ligatures w14:val="none"/>
+        </w:rPr>
+        <w:t>encrypted</w:t>
+      </w:r>
+      <w:proofErr w:type="spellEnd"/>
+      <w:r>
+        <w:rPr>
+          <w:rFonts w:ascii="Consolas" w:eastAsia="Times New Roman" w:hAnsi="Consolas" w:cs="Times New Roman"/>
+          <w:color w:val="CE9178"/>
+          <w:kern w:val="0"/>
+          <w:sz w:val="21"/>
+          <w:szCs w:val="21"/>
+          <w:lang w:eastAsia="es-ES"/>
+          <w14:ligatures w14:val="none"/>
+        </w:rPr>
+        <w:t xml:space="preserve">-media; </w:t>
+      </w:r>
+      <w:proofErr w:type="spellStart"/>
+      <w:r>
+        <w:rPr>
+          <w:rFonts w:ascii="Consolas" w:eastAsia="Times New Roman" w:hAnsi="Consolas" w:cs="Times New Roman"/>
+          <w:color w:val="CE9178"/>
+          <w:kern w:val="0"/>
+          <w:sz w:val="21"/>
+          <w:szCs w:val="21"/>
+          <w:lang w:eastAsia="es-ES"/>
+          <w14:ligatures w14:val="none"/>
+        </w:rPr>
+        <w:t>gyroscope</w:t>
+      </w:r>
+      <w:proofErr w:type="spellEnd"/>
+      <w:r>
+        <w:rPr>
+          <w:rFonts w:ascii="Consolas" w:eastAsia="Times New Roman" w:hAnsi="Consolas" w:cs="Times New Roman"/>
+          <w:color w:val="CE9178"/>
+          <w:kern w:val="0"/>
+          <w:sz w:val="21"/>
+          <w:szCs w:val="21"/>
+          <w:lang w:eastAsia="es-ES"/>
+          <w14:ligatures w14:val="none"/>
+        </w:rPr>
+        <w:t xml:space="preserve">; </w:t>
+      </w:r>
+      <w:proofErr w:type="spellStart"/>
+      <w:r>
+        <w:rPr>
+          <w:rFonts w:ascii="Consolas" w:eastAsia="Times New Roman" w:hAnsi="Consolas" w:cs="Times New Roman"/>
+          <w:color w:val="CE9178"/>
+          <w:kern w:val="0"/>
+          <w:sz w:val="21"/>
+          <w:szCs w:val="21"/>
+          <w:lang w:eastAsia="es-ES"/>
+          <w14:ligatures w14:val="none"/>
+        </w:rPr>
+        <w:t>picture</w:t>
+      </w:r>
+      <w:proofErr w:type="spellEnd"/>
+      <w:r>
+        <w:rPr>
+          <w:rFonts w:ascii="Consolas" w:eastAsia="Times New Roman" w:hAnsi="Consolas" w:cs="Times New Roman"/>
+          <w:color w:val="CE9178"/>
+          <w:kern w:val="0"/>
+          <w:sz w:val="21"/>
+          <w:szCs w:val="21"/>
+          <w:lang w:eastAsia="es-ES"/>
+          <w14:ligatures w14:val="none"/>
+        </w:rPr>
+        <w:t>-</w:t>
+      </w:r>
+      <w:proofErr w:type="spellStart"/>
+      <w:r>
+        <w:rPr>
+          <w:rFonts w:ascii="Consolas" w:eastAsia="Times New Roman" w:hAnsi="Consolas" w:cs="Times New Roman"/>
+          <w:color w:val="CE9178"/>
+          <w:kern w:val="0"/>
+          <w:sz w:val="21"/>
+          <w:szCs w:val="21"/>
+          <w:lang w:eastAsia="es-ES"/>
+          <w14:ligatures w14:val="none"/>
+        </w:rPr>
+        <w:t>in-picture</w:t>
+      </w:r>
+      <w:proofErr w:type="spellEnd"/>
+      <w:r>
+        <w:rPr>
+          <w:rFonts w:ascii="Consolas" w:eastAsia="Times New Roman" w:hAnsi="Consolas" w:cs="Times New Roman"/>
+          <w:color w:val="CE9178"/>
+          <w:kern w:val="0"/>
+          <w:sz w:val="21"/>
+          <w:szCs w:val="21"/>
+          <w:lang w:eastAsia="es-ES"/>
+          <w14:ligatures w14:val="none"/>
+        </w:rPr>
+        <w:t>; web-share"</w:t>
+      </w:r>
+      <w:r>
+        <w:rPr>
+          <w:rFonts w:ascii="Consolas" w:eastAsia="Times New Roman" w:hAnsi="Consolas" w:cs="Times New Roman"/>
+          <w:color w:val="CCCCCC"/>
+          <w:kern w:val="0"/>
+          <w:sz w:val="21"/>
+          <w:szCs w:val="21"/>
+          <w:lang w:eastAsia="es-ES"/>
+          <w14:ligatures w14:val="none"/>
+        </w:rPr>
+        <w:t xml:space="preserve"> </w:t>
+      </w:r>
+      <w:proofErr w:type="spellStart"/>
+      <w:r>
+        <w:rPr>
+          <w:rFonts w:ascii="Consolas" w:eastAsia="Times New Roman" w:hAnsi="Consolas" w:cs="Times New Roman"/>
+          <w:color w:val="9CDCFE"/>
+          <w:kern w:val="0"/>
+          <w:sz w:val="21"/>
+          <w:szCs w:val="21"/>
+          <w:lang w:eastAsia="es-ES"/>
+          <w14:ligatures w14:val="none"/>
+        </w:rPr>
+        <w:t>referrerpolicy</w:t>
+      </w:r>
+      <w:proofErr w:type="spellEnd"/>
+      <w:r>
+        <w:rPr>
+          <w:rFonts w:ascii="Consolas" w:eastAsia="Times New Roman" w:hAnsi="Consolas" w:cs="Times New Roman"/>
+          <w:color w:val="CCCCCC"/>
+          <w:kern w:val="0"/>
+          <w:sz w:val="21"/>
+          <w:szCs w:val="21"/>
+          <w:lang w:eastAsia="es-ES"/>
+          <w14:ligatures w14:val="none"/>
+        </w:rPr>
+        <w:t>=</w:t>
+      </w:r>
+      <w:r>
+        <w:rPr>
+          <w:rFonts w:ascii="Consolas" w:eastAsia="Times New Roman" w:hAnsi="Consolas" w:cs="Times New Roman"/>
+          <w:color w:val="CE9178"/>
+          <w:kern w:val="0"/>
+          <w:sz w:val="21"/>
+          <w:szCs w:val="21"/>
+          <w:lang w:eastAsia="es-ES"/>
+          <w14:ligatures w14:val="none"/>
+        </w:rPr>
+        <w:t>"</w:t>
+      </w:r>
+      <w:proofErr w:type="spellStart"/>
+      <w:r>
+        <w:rPr>
+          <w:rFonts w:ascii="Consolas" w:eastAsia="Times New Roman" w:hAnsi="Consolas" w:cs="Times New Roman"/>
+          <w:color w:val="CE9178"/>
+          <w:kern w:val="0"/>
+          <w:sz w:val="21"/>
+          <w:szCs w:val="21"/>
+          <w:lang w:eastAsia="es-ES"/>
+          <w14:ligatures w14:val="none"/>
+        </w:rPr>
+        <w:t>strict-origin-when-cross-origin</w:t>
+      </w:r>
+      <w:proofErr w:type="spellEnd"/>
+      <w:r>
+        <w:rPr>
+          <w:rFonts w:ascii="Consolas" w:eastAsia="Times New Roman" w:hAnsi="Consolas" w:cs="Times New Roman"/>
+          <w:color w:val="CE9178"/>
+          <w:kern w:val="0"/>
+          <w:sz w:val="21"/>
+          <w:szCs w:val="21"/>
+          <w:lang w:eastAsia="es-ES"/>
+          <w14:ligatures w14:val="none"/>
+        </w:rPr>
+        <w:t>"</w:t>
+      </w:r>
+      <w:r>
+        <w:rPr>
+          <w:rFonts w:ascii="Consolas" w:eastAsia="Times New Roman" w:hAnsi="Consolas" w:cs="Times New Roman"/>
+          <w:color w:val="CCCCCC"/>
+          <w:kern w:val="0"/>
+          <w:sz w:val="21"/>
+          <w:szCs w:val="21"/>
+          <w:lang w:eastAsia="es-ES"/>
+          <w14:ligatures w14:val="none"/>
+        </w:rPr>
+        <w:t xml:space="preserve"> </w:t>
+      </w:r>
+      <w:proofErr w:type="spellStart"/>
+      <w:r>
+        <w:rPr>
+          <w:rFonts w:ascii="Consolas" w:eastAsia="Times New Roman" w:hAnsi="Consolas" w:cs="Times New Roman"/>
+          <w:color w:val="9CDCFE"/>
+          <w:kern w:val="0"/>
+          <w:sz w:val="21"/>
+          <w:szCs w:val="21"/>
+          <w:lang w:eastAsia="es-ES"/>
+          <w14:ligatures w14:val="none"/>
+        </w:rPr>
+        <w:t>allowfullscreen</w:t>
+      </w:r>
+      <w:proofErr w:type="spellEnd"/>
+      <w:r>
+        <w:rPr>
+          <w:rFonts w:ascii="Consolas" w:eastAsia="Times New Roman" w:hAnsi="Consolas" w:cs="Times New Roman"/>
+          <w:color w:val="808080"/>
+          <w:kern w:val="0"/>
+          <w:sz w:val="21"/>
+          <w:szCs w:val="21"/>
+          <w:lang w:eastAsia="es-ES"/>
+          <w14:ligatures w14:val="none"/>
+        </w:rPr>
+        <w:t>&gt;&lt;/</w:t>
+      </w:r>
+      <w:proofErr w:type="spellStart"/>
+      <w:r>
+        <w:rPr>
+          <w:rFonts w:ascii="Consolas" w:eastAsia="Times New Roman" w:hAnsi="Consolas" w:cs="Times New Roman"/>
+          <w:color w:val="569CD6"/>
+          <w:kern w:val="0"/>
+          <w:sz w:val="21"/>
+          <w:szCs w:val="21"/>
+          <w:lang w:eastAsia="es-ES"/>
+          <w14:ligatures w14:val="none"/>
+        </w:rPr>
+        <w:t>iframe</w:t>
+      </w:r>
+      <w:proofErr w:type="spellEnd"/>
+      <w:r>
+        <w:rPr>
+          <w:rFonts w:ascii="Consolas" w:eastAsia="Times New Roman" w:hAnsi="Consolas" w:cs="Times New Roman"/>
+          <w:color w:val="808080"/>
+          <w:kern w:val="0"/>
+          <w:sz w:val="21"/>
+          <w:szCs w:val="21"/>
+          <w:lang w:eastAsia="es-ES"/>
+          <w14:ligatures w14:val="none"/>
+        </w:rPr>
+        <w:t>&gt;</w:t>
+      </w:r>
+    </w:p>
+    <w:p>
+      <w:pPr>
+        <w:shd w:val="clear" w:color="auto" w:fill="1F1F1F"/>
+        <w:spacing w:after="0" w:line="285" w:lineRule="atLeast"/>
+        <w:rPr>
+          <w:rFonts w:ascii="Consolas" w:eastAsia="Times New Roman" w:hAnsi="Consolas" w:cs="Times New Roman"/>
+          <w:color w:val="CCCCCC"/>
+          <w:kern w:val="0"/>
+          <w:sz w:val="21"/>
+          <w:szCs w:val="21"/>
+          <w:lang w:eastAsia="es-ES"/>
+          <w14:ligatures w14:val="none"/>
+        </w:rPr>
+      </w:pPr>
+      <w:r>
+        <w:rPr>
+          <w:rFonts w:ascii="Consolas" w:eastAsia="Times New Roman" w:hAnsi="Consolas" w:cs="Times New Roman"/>
+          <w:color w:val="808080"/>
+          <w:kern w:val="0"/>
+          <w:sz w:val="21"/>
+          <w:szCs w:val="21"/>
+          <w:lang w:eastAsia="es-ES"/>
+          <w14:ligatures w14:val="none"/>
+        </w:rPr>
+        <w:t>&lt;/</w:t>
+      </w:r>
+      <w:proofErr w:type="spellStart"/>
+      <w:r>
+        <w:rPr>
+          <w:rFonts w:ascii="Consolas" w:eastAsia="Times New Roman" w:hAnsi="Consolas" w:cs="Times New Roman"/>
+          <w:color w:val="569CD6"/>
+          <w:kern w:val="0"/>
+          <w:sz w:val="21"/>
+          <w:szCs w:val="21"/>
+          <w:lang w:eastAsia="es-ES"/>
+          <w14:ligatures w14:val="none"/>
+        </w:rPr>
+        <w:t>body</w:t>
+      </w:r>
+      <w:proofErr w:type="spellEnd"/>
+      <w:r>
+        <w:rPr>
+          <w:rFonts w:ascii="Consolas" w:eastAsia="Times New Roman" w:hAnsi="Consolas" w:cs="Times New Roman"/>
+          <w:color w:val="808080"/>
+          <w:kern w:val="0"/>
+          <w:sz w:val="21"/>
+          <w:szCs w:val="21"/>
+          <w:lang w:eastAsia="es-ES"/>
+          <w14:ligatures w14:val="none"/>
+        </w:rPr>
+        <w:t>&gt;</w:t>
+      </w:r>
+    </w:p>
+    <w:p>
+      <w:pPr>
+        <w:shd w:val="clear" w:color="auto" w:fill="1F1F1F"/>
+        <w:spacing w:after="0" w:line="285" w:lineRule="atLeast"/>
+        <w:rPr>
+          <w:rFonts w:ascii="Consolas" w:eastAsia="Times New Roman" w:hAnsi="Consolas" w:cs="Times New Roman"/>
+          <w:color w:val="CCCCCC"/>
+          <w:kern w:val="0"/>
+          <w:sz w:val="21"/>
+          <w:szCs w:val="21"/>
+          <w:lang w:eastAsia="es-ES"/>
+          <w14:ligatures w14:val="none"/>
+        </w:rPr>
+      </w:pPr>
+      <w:r>
+        <w:rPr>
+          <w:rFonts w:ascii="Consolas" w:eastAsia="Times New Roman" w:hAnsi="Consolas" w:cs="Times New Roman"/>
+          <w:color w:val="808080"/>
+          <w:kern w:val="0"/>
+          <w:sz w:val="21"/>
+          <w:szCs w:val="21"/>
+          <w:lang w:eastAsia="es-ES"/>
+          <w14:ligatures w14:val="none"/>
+        </w:rPr>
+        <w:t>&lt;/</w:t>
+      </w:r>
+      <w:proofErr w:type="spellStart"/>
+      <w:r>
+        <w:rPr>
+          <w:rFonts w:ascii="Consolas" w:eastAsia="Times New Roman" w:hAnsi="Consolas" w:cs="Times New Roman"/>
+          <w:color w:val="569CD6"/>
+          <w:kern w:val="0"/>
+          <w:sz w:val="21"/>
+          <w:szCs w:val="21"/>
+          <w:lang w:eastAsia="es-ES"/>
+          <w14:ligatures w14:val="none"/>
+        </w:rPr>
+        <w:t>html</w:t>
+      </w:r>
+      <w:proofErr w:type="spellEnd"/>
+      <w:r>
+        <w:rPr>
+          <w:rFonts w:ascii="Consolas" w:eastAsia="Times New Roman" w:hAnsi="Consolas" w:cs="Times New Roman"/>
+          <w:color w:val="808080"/>
+          <w:kern w:val="0"/>
+          <w:sz w:val="21"/>
+          <w:szCs w:val="21"/>
+          <w:lang w:eastAsia="es-ES"/>
+          <w14:ligatures w14:val="none"/>
+        </w:rPr>
+        <w:t>&gt;</w:t>
+      </w:r>
+    </w:p>
     <w:p/>
     <w:sectPr>
       <w:pgSz w:w="11906" w:h="16838"/>
@@ -642,7 +3601,6 @@
   <w:style w:type="character" w:default="1" w:styleId="Fuentedeprrafopredeter">
     <w:name w:val="Default Paragraph Font"/>
     <w:uiPriority w:val="1"/>
-    <w:semiHidden/>
     <w:unhideWhenUsed/>
   </w:style>
   <w:style w:type="table" w:default="1" w:styleId="Tablanormal">

</xml_diff>

<commit_message>
:four: preparacion entorno API :four:
</commit_message>
<xml_diff>
--- a/Doc/.Net.docx
+++ b/Doc/.Net.docx
@@ -25,7 +25,7 @@
       <w:r>
         <w:fldChar w:fldCharType="separate"/>
       </w:r>
-      <w:hyperlink w:anchor="_Toc189557837" w:history="1">
+      <w:hyperlink w:anchor="_Toc189558529" w:history="1">
         <w:r>
           <w:rPr>
             <w:rStyle w:val="Hipervnculo"/>
@@ -52,7 +52,7 @@
             <w:noProof/>
             <w:webHidden/>
           </w:rPr>
-          <w:instrText xml:space="preserve"> PAGEREF _Toc189557837 \h </w:instrText>
+          <w:instrText xml:space="preserve"> PAGEREF _Toc189558529 \h </w:instrText>
         </w:r>
         <w:r>
           <w:rPr>
@@ -97,7 +97,7 @@
           <w:lang w:eastAsia="es-ES"/>
         </w:rPr>
       </w:pPr>
-      <w:hyperlink w:anchor="_Toc189557838" w:history="1">
+      <w:hyperlink w:anchor="_Toc189558530" w:history="1">
         <w:r>
           <w:rPr>
             <w:rStyle w:val="Hipervnculo"/>
@@ -124,7 +124,7 @@
             <w:noProof/>
             <w:webHidden/>
           </w:rPr>
-          <w:instrText xml:space="preserve"> PAGEREF _Toc189557838 \h </w:instrText>
+          <w:instrText xml:space="preserve"> PAGEREF _Toc189558530 \h </w:instrText>
         </w:r>
         <w:r>
           <w:rPr>
@@ -169,7 +169,7 @@
           <w:lang w:eastAsia="es-ES"/>
         </w:rPr>
       </w:pPr>
-      <w:hyperlink w:anchor="_Toc189557839" w:history="1">
+      <w:hyperlink w:anchor="_Toc189558531" w:history="1">
         <w:r>
           <w:rPr>
             <w:rStyle w:val="Hipervnculo"/>
@@ -196,7 +196,7 @@
             <w:noProof/>
             <w:webHidden/>
           </w:rPr>
-          <w:instrText xml:space="preserve"> PAGEREF _Toc189557839 \h </w:instrText>
+          <w:instrText xml:space="preserve"> PAGEREF _Toc189558531 \h </w:instrText>
         </w:r>
         <w:r>
           <w:rPr>
@@ -241,7 +241,7 @@
           <w:lang w:eastAsia="es-ES"/>
         </w:rPr>
       </w:pPr>
-      <w:hyperlink w:anchor="_Toc189557840" w:history="1">
+      <w:hyperlink w:anchor="_Toc189558532" w:history="1">
         <w:r>
           <w:rPr>
             <w:rStyle w:val="Hipervnculo"/>
@@ -268,7 +268,7 @@
             <w:noProof/>
             <w:webHidden/>
           </w:rPr>
-          <w:instrText xml:space="preserve"> PAGEREF _Toc189557840 \h </w:instrText>
+          <w:instrText xml:space="preserve"> PAGEREF _Toc189558532 \h </w:instrText>
         </w:r>
         <w:r>
           <w:rPr>
@@ -313,27 +313,13 @@
           <w:lang w:eastAsia="es-ES"/>
         </w:rPr>
       </w:pPr>
-      <w:hyperlink w:anchor="_Toc189557841" w:history="1">
+      <w:hyperlink w:anchor="_Toc189558533" w:history="1">
         <w:r>
           <w:rPr>
             <w:rStyle w:val="Hipervnculo"/>
             <w:noProof/>
           </w:rPr>
-          <w:t>Menú y ele</w:t>
-        </w:r>
-        <w:r>
-          <w:rPr>
-            <w:rStyle w:val="Hipervnculo"/>
-            <w:noProof/>
-          </w:rPr>
-          <w:t>m</w:t>
-        </w:r>
-        <w:r>
-          <w:rPr>
-            <w:rStyle w:val="Hipervnculo"/>
-            <w:noProof/>
-          </w:rPr>
-          <w:t>ento modal</w:t>
+          <w:t>Menú y elemento modal</w:t>
         </w:r>
         <w:r>
           <w:rPr>
@@ -354,7 +340,7 @@
             <w:noProof/>
             <w:webHidden/>
           </w:rPr>
-          <w:instrText xml:space="preserve"> PAGEREF _Toc189557841 \h </w:instrText>
+          <w:instrText xml:space="preserve"> PAGEREF _Toc189558533 \h </w:instrText>
         </w:r>
         <w:r>
           <w:rPr>
@@ -386,6 +372,78 @@
       </w:hyperlink>
     </w:p>
     <w:p>
+      <w:pPr>
+        <w:pStyle w:val="TDC1"/>
+        <w:tabs>
+          <w:tab w:val="right" w:leader="underscore" w:pos="8494"/>
+        </w:tabs>
+        <w:rPr>
+          <w:rFonts w:eastAsiaTheme="minorEastAsia"/>
+          <w:noProof/>
+          <w:sz w:val="24"/>
+          <w:szCs w:val="24"/>
+          <w:lang w:eastAsia="es-ES"/>
+        </w:rPr>
+      </w:pPr>
+      <w:hyperlink w:anchor="_Toc189558534" w:history="1">
+        <w:r>
+          <w:rPr>
+            <w:rStyle w:val="Hipervnculo"/>
+            <w:noProof/>
+          </w:rPr>
+          <w:t>Estructura de una URL</w:t>
+        </w:r>
+        <w:r>
+          <w:rPr>
+            <w:noProof/>
+            <w:webHidden/>
+          </w:rPr>
+          <w:tab/>
+        </w:r>
+        <w:r>
+          <w:rPr>
+            <w:noProof/>
+            <w:webHidden/>
+          </w:rPr>
+          <w:fldChar w:fldCharType="begin"/>
+        </w:r>
+        <w:r>
+          <w:rPr>
+            <w:noProof/>
+            <w:webHidden/>
+          </w:rPr>
+          <w:instrText xml:space="preserve"> PAGEREF _Toc189558534 \h </w:instrText>
+        </w:r>
+        <w:r>
+          <w:rPr>
+            <w:noProof/>
+            <w:webHidden/>
+          </w:rPr>
+        </w:r>
+        <w:r>
+          <w:rPr>
+            <w:noProof/>
+            <w:webHidden/>
+          </w:rPr>
+          <w:fldChar w:fldCharType="separate"/>
+        </w:r>
+        <w:r>
+          <w:rPr>
+            <w:noProof/>
+            <w:webHidden/>
+          </w:rPr>
+          <w:t>9</w:t>
+        </w:r>
+        <w:r>
+          <w:rPr>
+            <w:noProof/>
+            <w:webHidden/>
+          </w:rPr>
+          <w:fldChar w:fldCharType="end"/>
+        </w:r>
+      </w:hyperlink>
+    </w:p>
+    <w:p>
       <w:r>
         <w:fldChar w:fldCharType="end"/>
       </w:r>
@@ -394,7 +452,7 @@
       <w:pPr>
         <w:pStyle w:val="Ttulo1"/>
       </w:pPr>
-      <w:bookmarkStart w:id="0" w:name="_Toc189557837"/>
+      <w:bookmarkStart w:id="0" w:name="_Toc189558529"/>
       <w:r>
         <w:t xml:space="preserve">Servidor ¿Who </w:t>
       </w:r>
@@ -412,7 +470,7 @@
       <w:pPr>
         <w:pStyle w:val="Ttulo1"/>
       </w:pPr>
-      <w:bookmarkStart w:id="1" w:name="_Toc189557838"/>
+      <w:bookmarkStart w:id="1" w:name="_Toc189558530"/>
       <w:r>
         <w:t>Introducción Front (HTML)</w:t>
       </w:r>
@@ -1883,6 +1941,7 @@
           <w:lang w:eastAsia="es-ES"/>
           <w14:ligatures w14:val="none"/>
         </w:rPr>
+        <w:lastRenderedPageBreak/>
         <w:t xml:space="preserve">    </w:t>
       </w:r>
       <w:proofErr w:type="gramStart"/>
@@ -1950,7 +2009,6 @@
           <w:lang w:eastAsia="es-ES"/>
           <w14:ligatures w14:val="none"/>
         </w:rPr>
-        <w:lastRenderedPageBreak/>
         <w:t xml:space="preserve">    </w:t>
       </w:r>
       <w:r>
@@ -3384,7 +3442,7 @@
       <w:pPr>
         <w:pStyle w:val="Ttulo2"/>
       </w:pPr>
-      <w:bookmarkStart w:id="2" w:name="_Toc189557839"/>
+      <w:bookmarkStart w:id="2" w:name="_Toc189558531"/>
       <w:r>
         <w:t>Tablas</w:t>
       </w:r>
@@ -3450,7 +3508,7 @@
       <w:pPr>
         <w:pStyle w:val="Ttulo2"/>
       </w:pPr>
-      <w:bookmarkStart w:id="3" w:name="_Toc189557840"/>
+      <w:bookmarkStart w:id="3" w:name="_Toc189558532"/>
       <w:r>
         <w:t>Botones</w:t>
       </w:r>
@@ -4714,6 +4772,7 @@
           <w:lang w:eastAsia="es-ES"/>
           <w14:ligatures w14:val="none"/>
         </w:rPr>
+        <w:lastRenderedPageBreak/>
         <w:t xml:space="preserve">        </w:t>
       </w:r>
       <w:r>
@@ -4779,7 +4838,6 @@
           <w:lang w:eastAsia="es-ES"/>
           <w14:ligatures w14:val="none"/>
         </w:rPr>
-        <w:lastRenderedPageBreak/>
         <w:t xml:space="preserve">            </w:t>
       </w:r>
       <w:r>
@@ -9187,7 +9245,6 @@
           <w:lang w:eastAsia="es-ES"/>
           <w14:ligatures w14:val="none"/>
         </w:rPr>
-        <w:lastRenderedPageBreak/>
         <w:t xml:space="preserve">        </w:t>
       </w:r>
       <w:r>
@@ -13314,6 +13371,7 @@
           <w:lang w:eastAsia="es-ES"/>
           <w14:ligatures w14:val="none"/>
         </w:rPr>
+        <w:lastRenderedPageBreak/>
         <w:t xml:space="preserve">    </w:t>
       </w:r>
       <w:proofErr w:type="spellStart"/>
@@ -13405,7 +13463,6 @@
           <w:lang w:eastAsia="es-ES"/>
           <w14:ligatures w14:val="none"/>
         </w:rPr>
-        <w:lastRenderedPageBreak/>
         <w:t xml:space="preserve">    </w:t>
       </w:r>
       <w:r>
@@ -14725,7 +14782,7 @@
       <w:pPr>
         <w:pStyle w:val="Ttulo2"/>
       </w:pPr>
-      <w:bookmarkStart w:id="4" w:name="_Toc189557841"/>
+      <w:bookmarkStart w:id="4" w:name="_Toc189558533"/>
       <w:r>
         <w:t>Menú y elemento modal</w:t>
       </w:r>
@@ -16109,6 +16166,7 @@
           <w:lang w:eastAsia="es-ES"/>
           <w14:ligatures w14:val="none"/>
         </w:rPr>
+        <w:lastRenderedPageBreak/>
         <w:t xml:space="preserve">    </w:t>
       </w:r>
       <w:r>
@@ -16450,7 +16508,6 @@
           <w:lang w:eastAsia="es-ES"/>
           <w14:ligatures w14:val="none"/>
         </w:rPr>
-        <w:lastRenderedPageBreak/>
         <w:t xml:space="preserve">    </w:t>
       </w:r>
       <w:r>
@@ -22787,6 +22844,7 @@
           <w:lang w:eastAsia="es-ES"/>
           <w14:ligatures w14:val="none"/>
         </w:rPr>
+        <w:lastRenderedPageBreak/>
         <w:t xml:space="preserve">            </w:t>
       </w:r>
       <w:r>
@@ -23017,7 +23075,6 @@
           <w:lang w:eastAsia="es-ES"/>
           <w14:ligatures w14:val="none"/>
         </w:rPr>
-        <w:lastRenderedPageBreak/>
         <w:t xml:space="preserve">            </w:t>
       </w:r>
       <w:r>
@@ -28077,7 +28134,6 @@
           <w:lang w:eastAsia="es-ES"/>
           <w14:ligatures w14:val="none"/>
         </w:rPr>
-        <w:lastRenderedPageBreak/>
         <w:t xml:space="preserve">        </w:t>
       </w:r>
       <w:r>
@@ -28611,9 +28667,1000 @@
     </w:p>
     <w:p/>
     <w:p>
-      <w:r>
+      <w:pPr>
+        <w:rPr>
+          <w:b/>
+          <w:bCs/>
+        </w:rPr>
+      </w:pPr>
+      <w:r>
+        <w:rPr>
+          <w:b/>
+          <w:bCs/>
+        </w:rPr>
         <w:t>Vista.html</w:t>
       </w:r>
+    </w:p>
+    <w:p>
+      <w:pPr>
+        <w:rPr>
+          <w:b/>
+          <w:bCs/>
+        </w:rPr>
+      </w:pPr>
+      <w:r>
+        <w:rPr>
+          <w:noProof/>
+        </w:rPr>
+        <w:drawing>
+          <wp:inline distT="0" distB="0" distL="0" distR="0" wp14:anchorId="18F1B7E3" wp14:editId="23DA4F81">
+            <wp:extent cx="5400040" cy="1628775"/>
+            <wp:effectExtent l="0" t="0" r="0" b="9525"/>
+            <wp:docPr id="1386910707" name="Imagen 1" descr="Interfaz de usuario gráfica&#10;&#10;Descripción generada automáticamente"/>
+            <wp:cNvGraphicFramePr>
+              <a:graphicFrameLocks xmlns:a="http://schemas.openxmlformats.org/drawingml/2006/main" noChangeAspect="1"/>
+            </wp:cNvGraphicFramePr>
+            <a:graphic xmlns:a="http://schemas.openxmlformats.org/drawingml/2006/main">
+              <a:graphicData uri="http://schemas.openxmlformats.org/drawingml/2006/picture">
+                <pic:pic xmlns:pic="http://schemas.openxmlformats.org/drawingml/2006/picture">
+                  <pic:nvPicPr>
+                    <pic:cNvPr id="1386910707" name="Imagen 1" descr="Interfaz de usuario gráfica&#10;&#10;Descripción generada automáticamente"/>
+                    <pic:cNvPicPr/>
+                  </pic:nvPicPr>
+                  <pic:blipFill rotWithShape="1">
+                    <a:blip r:embed="rId11"/>
+                    <a:srcRect t="4706" b="41644"/>
+                    <a:stretch/>
+                  </pic:blipFill>
+                  <pic:spPr bwMode="auto">
+                    <a:xfrm>
+                      <a:off x="0" y="0"/>
+                      <a:ext cx="5400040" cy="1628775"/>
+                    </a:xfrm>
+                    <a:prstGeom prst="rect">
+                      <a:avLst/>
+                    </a:prstGeom>
+                    <a:ln>
+                      <a:noFill/>
+                    </a:ln>
+                    <a:extLst>
+                      <a:ext uri="{53640926-AAD7-44D8-BBD7-CCE9431645EC}">
+                        <a14:shadowObscured xmlns:a14="http://schemas.microsoft.com/office/drawing/2010/main"/>
+                      </a:ext>
+                    </a:extLst>
+                  </pic:spPr>
+                </pic:pic>
+              </a:graphicData>
+            </a:graphic>
+          </wp:inline>
+        </w:drawing>
+      </w:r>
+    </w:p>
+    <w:p>
+      <w:pPr>
+        <w:rPr>
+          <w:b/>
+          <w:bCs/>
+        </w:rPr>
+      </w:pPr>
+    </w:p>
+    <w:p>
+      <w:pPr>
+        <w:rPr>
+          <w:b/>
+          <w:bCs/>
+        </w:rPr>
+      </w:pPr>
+      <w:r>
+        <w:rPr>
+          <w:noProof/>
+        </w:rPr>
+        <w:drawing>
+          <wp:inline distT="0" distB="0" distL="0" distR="0" wp14:anchorId="20D49418" wp14:editId="144F9936">
+            <wp:extent cx="5400040" cy="2333625"/>
+            <wp:effectExtent l="0" t="0" r="0" b="9525"/>
+            <wp:docPr id="244240008" name="Imagen 1" descr="Interfaz de usuario gráfica&#10;&#10;Descripción generada automáticamente"/>
+            <wp:cNvGraphicFramePr>
+              <a:graphicFrameLocks xmlns:a="http://schemas.openxmlformats.org/drawingml/2006/main" noChangeAspect="1"/>
+            </wp:cNvGraphicFramePr>
+            <a:graphic xmlns:a="http://schemas.openxmlformats.org/drawingml/2006/main">
+              <a:graphicData uri="http://schemas.openxmlformats.org/drawingml/2006/picture">
+                <pic:pic xmlns:pic="http://schemas.openxmlformats.org/drawingml/2006/picture">
+                  <pic:nvPicPr>
+                    <pic:cNvPr id="244240008" name="Imagen 1" descr="Interfaz de usuario gráfica&#10;&#10;Descripción generada automáticamente"/>
+                    <pic:cNvPicPr/>
+                  </pic:nvPicPr>
+                  <pic:blipFill rotWithShape="1">
+                    <a:blip r:embed="rId12"/>
+                    <a:srcRect t="5019" b="18113"/>
+                    <a:stretch/>
+                  </pic:blipFill>
+                  <pic:spPr bwMode="auto">
+                    <a:xfrm>
+                      <a:off x="0" y="0"/>
+                      <a:ext cx="5400040" cy="2333625"/>
+                    </a:xfrm>
+                    <a:prstGeom prst="rect">
+                      <a:avLst/>
+                    </a:prstGeom>
+                    <a:ln>
+                      <a:noFill/>
+                    </a:ln>
+                    <a:extLst>
+                      <a:ext uri="{53640926-AAD7-44D8-BBD7-CCE9431645EC}">
+                        <a14:shadowObscured xmlns:a14="http://schemas.microsoft.com/office/drawing/2010/main"/>
+                      </a:ext>
+                    </a:extLst>
+                  </pic:spPr>
+                </pic:pic>
+              </a:graphicData>
+            </a:graphic>
+          </wp:inline>
+        </w:drawing>
+      </w:r>
+    </w:p>
+    <w:p>
+      <w:pPr>
+        <w:pStyle w:val="Ttulo1"/>
+      </w:pPr>
+      <w:r>
+        <w:lastRenderedPageBreak/>
+        <w:t>Servicios Web</w:t>
+      </w:r>
+    </w:p>
+    <w:p>
+      <w:pPr>
+        <w:pStyle w:val="Ttulo2"/>
+      </w:pPr>
+      <w:r>
+        <w:t>SOAP</w:t>
+      </w:r>
+    </w:p>
+    <w:p>
+      <w:r>
+        <w:rPr>
+          <w:noProof/>
+        </w:rPr>
+        <w:drawing>
+          <wp:inline distT="0" distB="0" distL="0" distR="0" wp14:anchorId="065DD228" wp14:editId="4954C1E4">
+            <wp:extent cx="5172075" cy="2727396"/>
+            <wp:effectExtent l="0" t="0" r="0" b="0"/>
+            <wp:docPr id="1043683124" name="Imagen 1" descr="Interfaz de usuario gráfica&#10;&#10;Descripción generada automáticamente"/>
+            <wp:cNvGraphicFramePr>
+              <a:graphicFrameLocks xmlns:a="http://schemas.openxmlformats.org/drawingml/2006/main" noChangeAspect="1"/>
+            </wp:cNvGraphicFramePr>
+            <a:graphic xmlns:a="http://schemas.openxmlformats.org/drawingml/2006/main">
+              <a:graphicData uri="http://schemas.openxmlformats.org/drawingml/2006/picture">
+                <pic:pic xmlns:pic="http://schemas.openxmlformats.org/drawingml/2006/picture">
+                  <pic:nvPicPr>
+                    <pic:cNvPr id="1043683124" name="Imagen 1" descr="Interfaz de usuario gráfica&#10;&#10;Descripción generada automáticamente"/>
+                    <pic:cNvPicPr/>
+                  </pic:nvPicPr>
+                  <pic:blipFill rotWithShape="1">
+                    <a:blip r:embed="rId13"/>
+                    <a:srcRect l="9877" t="25727" r="35266" b="22820"/>
+                    <a:stretch/>
+                  </pic:blipFill>
+                  <pic:spPr bwMode="auto">
+                    <a:xfrm>
+                      <a:off x="0" y="0"/>
+                      <a:ext cx="5186434" cy="2734968"/>
+                    </a:xfrm>
+                    <a:prstGeom prst="rect">
+                      <a:avLst/>
+                    </a:prstGeom>
+                    <a:ln>
+                      <a:noFill/>
+                    </a:ln>
+                    <a:extLst>
+                      <a:ext uri="{53640926-AAD7-44D8-BBD7-CCE9431645EC}">
+                        <a14:shadowObscured xmlns:a14="http://schemas.microsoft.com/office/drawing/2010/main"/>
+                      </a:ext>
+                    </a:extLst>
+                  </pic:spPr>
+                </pic:pic>
+              </a:graphicData>
+            </a:graphic>
+          </wp:inline>
+        </w:drawing>
+      </w:r>
+    </w:p>
+    <w:p>
+      <w:pPr>
+        <w:pStyle w:val="Ttulo2"/>
+      </w:pPr>
+      <w:r>
+        <w:t>REST</w:t>
+      </w:r>
+    </w:p>
+    <w:p>
+      <w:r>
+        <w:rPr>
+          <w:noProof/>
+        </w:rPr>
+        <w:drawing>
+          <wp:inline distT="0" distB="0" distL="0" distR="0" wp14:anchorId="79BF7893" wp14:editId="3DEAA860">
+            <wp:extent cx="5172075" cy="2661850"/>
+            <wp:effectExtent l="0" t="0" r="0" b="5715"/>
+            <wp:docPr id="993205795" name="Imagen 1" descr="Interfaz de usuario gráfica, Aplicación&#10;&#10;Descripción generada automáticamente"/>
+            <wp:cNvGraphicFramePr>
+              <a:graphicFrameLocks xmlns:a="http://schemas.openxmlformats.org/drawingml/2006/main" noChangeAspect="1"/>
+            </wp:cNvGraphicFramePr>
+            <a:graphic xmlns:a="http://schemas.openxmlformats.org/drawingml/2006/main">
+              <a:graphicData uri="http://schemas.openxmlformats.org/drawingml/2006/picture">
+                <pic:pic xmlns:pic="http://schemas.openxmlformats.org/drawingml/2006/picture">
+                  <pic:nvPicPr>
+                    <pic:cNvPr id="993205795" name="Imagen 1" descr="Interfaz de usuario gráfica, Aplicación&#10;&#10;Descripción generada automáticamente"/>
+                    <pic:cNvPicPr/>
+                  </pic:nvPicPr>
+                  <pic:blipFill rotWithShape="1">
+                    <a:blip r:embed="rId14"/>
+                    <a:srcRect l="10054" t="16001" r="35795" b="34428"/>
+                    <a:stretch/>
+                  </pic:blipFill>
+                  <pic:spPr bwMode="auto">
+                    <a:xfrm>
+                      <a:off x="0" y="0"/>
+                      <a:ext cx="5182037" cy="2666977"/>
+                    </a:xfrm>
+                    <a:prstGeom prst="rect">
+                      <a:avLst/>
+                    </a:prstGeom>
+                    <a:ln>
+                      <a:noFill/>
+                    </a:ln>
+                    <a:extLst>
+                      <a:ext uri="{53640926-AAD7-44D8-BBD7-CCE9431645EC}">
+                        <a14:shadowObscured xmlns:a14="http://schemas.microsoft.com/office/drawing/2010/main"/>
+                      </a:ext>
+                    </a:extLst>
+                  </pic:spPr>
+                </pic:pic>
+              </a:graphicData>
+            </a:graphic>
+          </wp:inline>
+        </w:drawing>
+      </w:r>
+    </w:p>
+    <w:p>
+      <w:pPr>
+        <w:pStyle w:val="Ttulo1"/>
+      </w:pPr>
+      <w:bookmarkStart w:id="5" w:name="_Toc189558534"/>
+      <w:r>
+        <w:t>Estructura de una URL</w:t>
+      </w:r>
+      <w:bookmarkEnd w:id="5"/>
+    </w:p>
+    <w:p>
+      <w:pPr>
+        <w:jc w:val="center"/>
+      </w:pPr>
+      <w:r>
+        <w:rPr>
+          <w:noProof/>
+        </w:rPr>
+        <w:drawing>
+          <wp:inline distT="0" distB="0" distL="0" distR="0" wp14:anchorId="7578FA70" wp14:editId="2E5B755B">
+            <wp:extent cx="4267200" cy="1379728"/>
+            <wp:effectExtent l="0" t="0" r="0" b="0"/>
+            <wp:docPr id="706248545" name="Imagen 1" descr="Interfaz de usuario gráfica, Texto, Aplicación&#10;&#10;Descripción generada automáticamente"/>
+            <wp:cNvGraphicFramePr>
+              <a:graphicFrameLocks xmlns:a="http://schemas.openxmlformats.org/drawingml/2006/main" noChangeAspect="1"/>
+            </wp:cNvGraphicFramePr>
+            <a:graphic xmlns:a="http://schemas.openxmlformats.org/drawingml/2006/main">
+              <a:graphicData uri="http://schemas.openxmlformats.org/drawingml/2006/picture">
+                <pic:pic xmlns:pic="http://schemas.openxmlformats.org/drawingml/2006/picture">
+                  <pic:nvPicPr>
+                    <pic:cNvPr id="706248545" name="Imagen 1" descr="Interfaz de usuario gráfica, Texto, Aplicación&#10;&#10;Descripción generada automáticamente"/>
+                    <pic:cNvPicPr/>
+                  </pic:nvPicPr>
+                  <pic:blipFill rotWithShape="1">
+                    <a:blip r:embed="rId15"/>
+                    <a:srcRect l="22930" t="26355" r="24153" b="43213"/>
+                    <a:stretch/>
+                  </pic:blipFill>
+                  <pic:spPr bwMode="auto">
+                    <a:xfrm>
+                      <a:off x="0" y="0"/>
+                      <a:ext cx="4316508" cy="1395671"/>
+                    </a:xfrm>
+                    <a:prstGeom prst="rect">
+                      <a:avLst/>
+                    </a:prstGeom>
+                    <a:ln>
+                      <a:noFill/>
+                    </a:ln>
+                    <a:extLst>
+                      <a:ext uri="{53640926-AAD7-44D8-BBD7-CCE9431645EC}">
+                        <a14:shadowObscured xmlns:a14="http://schemas.microsoft.com/office/drawing/2010/main"/>
+                      </a:ext>
+                    </a:extLst>
+                  </pic:spPr>
+                </pic:pic>
+              </a:graphicData>
+            </a:graphic>
+          </wp:inline>
+        </w:drawing>
+      </w:r>
+    </w:p>
+    <w:p>
+      <w:pPr>
+        <w:jc w:val="center"/>
+      </w:pPr>
+      <w:r>
+        <w:rPr>
+          <w:noProof/>
+        </w:rPr>
+        <w:lastRenderedPageBreak/>
+        <w:drawing>
+          <wp:inline distT="0" distB="0" distL="0" distR="0" wp14:anchorId="7E5BBCDE" wp14:editId="354CF88B">
+            <wp:extent cx="5493845" cy="1238250"/>
+            <wp:effectExtent l="0" t="0" r="0" b="0"/>
+            <wp:docPr id="1860335595" name="Imagen 1" descr="Interfaz de usuario gráfica, Texto&#10;&#10;Descripción generada automáticamente"/>
+            <wp:cNvGraphicFramePr>
+              <a:graphicFrameLocks xmlns:a="http://schemas.openxmlformats.org/drawingml/2006/main" noChangeAspect="1"/>
+            </wp:cNvGraphicFramePr>
+            <a:graphic xmlns:a="http://schemas.openxmlformats.org/drawingml/2006/main">
+              <a:graphicData uri="http://schemas.openxmlformats.org/drawingml/2006/picture">
+                <pic:pic xmlns:pic="http://schemas.openxmlformats.org/drawingml/2006/picture">
+                  <pic:nvPicPr>
+                    <pic:cNvPr id="1860335595" name="Imagen 1" descr="Interfaz de usuario gráfica, Texto&#10;&#10;Descripción generada automáticamente"/>
+                    <pic:cNvPicPr/>
+                  </pic:nvPicPr>
+                  <pic:blipFill rotWithShape="1">
+                    <a:blip r:embed="rId16"/>
+                    <a:srcRect l="23812" t="37335" r="8102" b="35370"/>
+                    <a:stretch/>
+                  </pic:blipFill>
+                  <pic:spPr bwMode="auto">
+                    <a:xfrm>
+                      <a:off x="0" y="0"/>
+                      <a:ext cx="5505663" cy="1240914"/>
+                    </a:xfrm>
+                    <a:prstGeom prst="rect">
+                      <a:avLst/>
+                    </a:prstGeom>
+                    <a:ln>
+                      <a:noFill/>
+                    </a:ln>
+                    <a:extLst>
+                      <a:ext uri="{53640926-AAD7-44D8-BBD7-CCE9431645EC}">
+                        <a14:shadowObscured xmlns:a14="http://schemas.microsoft.com/office/drawing/2010/main"/>
+                      </a:ext>
+                    </a:extLst>
+                  </pic:spPr>
+                </pic:pic>
+              </a:graphicData>
+            </a:graphic>
+          </wp:inline>
+        </w:drawing>
+      </w:r>
+    </w:p>
+    <w:p>
+      <w:r>
+        <w:rPr>
+          <w:b/>
+          <w:bCs/>
+        </w:rPr>
+        <w:t>Enlace</w:t>
+      </w:r>
+      <w:r>
+        <w:t xml:space="preserve"> </w:t>
+      </w:r>
+      <w:r>
+        <w:sym w:font="Wingdings" w:char="F0E0"/>
+      </w:r>
+      <w:r>
+        <w:t xml:space="preserve"> </w:t>
+      </w:r>
+      <w:hyperlink r:id="rId17" w:history="1">
+        <w:r>
+          <w:rPr>
+            <w:rStyle w:val="Hipervnculo"/>
+          </w:rPr>
+          <w:t>https://jarroba.com/cliente-servidor-peticion-del-cliente/</w:t>
+        </w:r>
+      </w:hyperlink>
+      <w:r>
+        <w:t xml:space="preserve"> </w:t>
+      </w:r>
+    </w:p>
+    <w:p>
+      <w:pPr>
+        <w:pStyle w:val="Ttulo1"/>
+      </w:pPr>
+      <w:r>
+        <w:t>Métodos HTTP</w:t>
+      </w:r>
+    </w:p>
+    <w:p>
+      <w:pPr>
+        <w:jc w:val="center"/>
+      </w:pPr>
+      <w:r>
+        <w:rPr>
+          <w:noProof/>
+        </w:rPr>
+        <w:drawing>
+          <wp:inline distT="0" distB="0" distL="0" distR="0" wp14:anchorId="38E5F09D" wp14:editId="2277A716">
+            <wp:extent cx="4291484" cy="1905000"/>
+            <wp:effectExtent l="0" t="0" r="0" b="0"/>
+            <wp:docPr id="467797030" name="Imagen 1" descr="Interfaz de usuario gráfica, Texto&#10;&#10;Descripción generada automáticamente"/>
+            <wp:cNvGraphicFramePr>
+              <a:graphicFrameLocks xmlns:a="http://schemas.openxmlformats.org/drawingml/2006/main" noChangeAspect="1"/>
+            </wp:cNvGraphicFramePr>
+            <a:graphic xmlns:a="http://schemas.openxmlformats.org/drawingml/2006/main">
+              <a:graphicData uri="http://schemas.openxmlformats.org/drawingml/2006/picture">
+                <pic:pic xmlns:pic="http://schemas.openxmlformats.org/drawingml/2006/picture">
+                  <pic:nvPicPr>
+                    <pic:cNvPr id="467797030" name="Imagen 1" descr="Interfaz de usuario gráfica, Texto&#10;&#10;Descripción generada automáticamente"/>
+                    <pic:cNvPicPr/>
+                  </pic:nvPicPr>
+                  <pic:blipFill rotWithShape="1">
+                    <a:blip r:embed="rId18"/>
+                    <a:srcRect l="21167" t="37649" r="42674" b="33800"/>
+                    <a:stretch/>
+                  </pic:blipFill>
+                  <pic:spPr bwMode="auto">
+                    <a:xfrm>
+                      <a:off x="0" y="0"/>
+                      <a:ext cx="4298156" cy="1907962"/>
+                    </a:xfrm>
+                    <a:prstGeom prst="rect">
+                      <a:avLst/>
+                    </a:prstGeom>
+                    <a:ln>
+                      <a:noFill/>
+                    </a:ln>
+                    <a:extLst>
+                      <a:ext uri="{53640926-AAD7-44D8-BBD7-CCE9431645EC}">
+                        <a14:shadowObscured xmlns:a14="http://schemas.microsoft.com/office/drawing/2010/main"/>
+                      </a:ext>
+                    </a:extLst>
+                  </pic:spPr>
+                </pic:pic>
+              </a:graphicData>
+            </a:graphic>
+          </wp:inline>
+        </w:drawing>
+      </w:r>
+    </w:p>
+    <w:p>
+      <w:pPr>
+        <w:pStyle w:val="Ttulo1"/>
+      </w:pPr>
+      <w:r>
+        <w:t>JSON y XML</w:t>
+      </w:r>
+    </w:p>
+    <w:p>
+      <w:r>
+        <w:t>Comunicación entre Servicios web</w:t>
+      </w:r>
+    </w:p>
+    <w:p>
+      <w:r>
+        <w:rPr>
+          <w:noProof/>
+        </w:rPr>
+        <w:drawing>
+          <wp:inline distT="0" distB="0" distL="0" distR="0" wp14:anchorId="24F26DF2" wp14:editId="75BA5C56">
+            <wp:extent cx="5429250" cy="3685550"/>
+            <wp:effectExtent l="0" t="0" r="0" b="0"/>
+            <wp:docPr id="203687699" name="Imagen 1" descr="Interfaz de usuario gráfica, Texto, Aplicación, Word&#10;&#10;Descripción generada automáticamente"/>
+            <wp:cNvGraphicFramePr>
+              <a:graphicFrameLocks xmlns:a="http://schemas.openxmlformats.org/drawingml/2006/main" noChangeAspect="1"/>
+            </wp:cNvGraphicFramePr>
+            <a:graphic xmlns:a="http://schemas.openxmlformats.org/drawingml/2006/main">
+              <a:graphicData uri="http://schemas.openxmlformats.org/drawingml/2006/picture">
+                <pic:pic xmlns:pic="http://schemas.openxmlformats.org/drawingml/2006/picture">
+                  <pic:nvPicPr>
+                    <pic:cNvPr id="203687699" name="Imagen 1" descr="Interfaz de usuario gráfica, Texto, Aplicación, Word&#10;&#10;Descripción generada automáticamente"/>
+                    <pic:cNvPicPr/>
+                  </pic:nvPicPr>
+                  <pic:blipFill rotWithShape="1">
+                    <a:blip r:embed="rId19"/>
+                    <a:srcRect l="22930" t="26668" r="28739" b="14976"/>
+                    <a:stretch/>
+                  </pic:blipFill>
+                  <pic:spPr bwMode="auto">
+                    <a:xfrm>
+                      <a:off x="0" y="0"/>
+                      <a:ext cx="5440282" cy="3693039"/>
+                    </a:xfrm>
+                    <a:prstGeom prst="rect">
+                      <a:avLst/>
+                    </a:prstGeom>
+                    <a:ln>
+                      <a:noFill/>
+                    </a:ln>
+                    <a:extLst>
+                      <a:ext uri="{53640926-AAD7-44D8-BBD7-CCE9431645EC}">
+                        <a14:shadowObscured xmlns:a14="http://schemas.microsoft.com/office/drawing/2010/main"/>
+                      </a:ext>
+                    </a:extLst>
+                  </pic:spPr>
+                </pic:pic>
+              </a:graphicData>
+            </a:graphic>
+          </wp:inline>
+        </w:drawing>
+      </w:r>
+    </w:p>
+    <w:p>
+      <w:pPr>
+        <w:pStyle w:val="Ttulo1"/>
+      </w:pPr>
+      <w:r>
+        <w:lastRenderedPageBreak/>
+        <w:t>MVC y REST</w:t>
+      </w:r>
+    </w:p>
+    <w:p>
+      <w:pPr>
+        <w:pStyle w:val="Ttulo2"/>
+      </w:pPr>
+      <w:r>
+        <w:t>MVC</w:t>
+      </w:r>
+    </w:p>
+    <w:p>
+      <w:r>
+        <w:rPr>
+          <w:noProof/>
+        </w:rPr>
+        <w:drawing>
+          <wp:inline distT="0" distB="0" distL="0" distR="0" wp14:anchorId="22968023" wp14:editId="014A6328">
+            <wp:extent cx="5238750" cy="3095625"/>
+            <wp:effectExtent l="0" t="0" r="0" b="9525"/>
+            <wp:docPr id="1264932189" name="Imagen 1" descr="Diagrama&#10;&#10;Descripción generada automáticamente"/>
+            <wp:cNvGraphicFramePr>
+              <a:graphicFrameLocks xmlns:a="http://schemas.openxmlformats.org/drawingml/2006/main" noChangeAspect="1"/>
+            </wp:cNvGraphicFramePr>
+            <a:graphic xmlns:a="http://schemas.openxmlformats.org/drawingml/2006/main">
+              <a:graphicData uri="http://schemas.openxmlformats.org/drawingml/2006/picture">
+                <pic:pic xmlns:pic="http://schemas.openxmlformats.org/drawingml/2006/picture">
+                  <pic:nvPicPr>
+                    <pic:cNvPr id="1264932189" name="Imagen 1" descr="Diagrama&#10;&#10;Descripción generada automáticamente"/>
+                    <pic:cNvPicPr>
+                      <a:picLocks noChangeAspect="1" noChangeArrowheads="1"/>
+                    </pic:cNvPicPr>
+                  </pic:nvPicPr>
+                  <pic:blipFill>
+                    <a:blip r:embed="rId20">
+                      <a:extLst>
+                        <a:ext uri="{28A0092B-C50C-407E-A947-70E740481C1C}">
+                          <a14:useLocalDpi xmlns:a14="http://schemas.microsoft.com/office/drawing/2010/main" val="0"/>
+                        </a:ext>
+                      </a:extLst>
+                    </a:blip>
+                    <a:srcRect/>
+                    <a:stretch>
+                      <a:fillRect/>
+                    </a:stretch>
+                  </pic:blipFill>
+                  <pic:spPr bwMode="auto">
+                    <a:xfrm>
+                      <a:off x="0" y="0"/>
+                      <a:ext cx="5238750" cy="3095625"/>
+                    </a:xfrm>
+                    <a:prstGeom prst="rect">
+                      <a:avLst/>
+                    </a:prstGeom>
+                    <a:noFill/>
+                    <a:ln>
+                      <a:noFill/>
+                    </a:ln>
+                  </pic:spPr>
+                </pic:pic>
+              </a:graphicData>
+            </a:graphic>
+          </wp:inline>
+        </w:drawing>
+      </w:r>
+    </w:p>
+    <w:p>
+      <w:r>
+        <w:rPr>
+          <w:noProof/>
+        </w:rPr>
+        <w:drawing>
+          <wp:inline distT="0" distB="0" distL="0" distR="0" wp14:anchorId="5C034813" wp14:editId="7DC97813">
+            <wp:extent cx="4762500" cy="3810000"/>
+            <wp:effectExtent l="0" t="0" r="0" b="0"/>
+            <wp:docPr id="688698547" name="Imagen 2" descr="Diagrama&#10;&#10;Descripción generada automáticamente"/>
+            <wp:cNvGraphicFramePr>
+              <a:graphicFrameLocks xmlns:a="http://schemas.openxmlformats.org/drawingml/2006/main" noChangeAspect="1"/>
+            </wp:cNvGraphicFramePr>
+            <a:graphic xmlns:a="http://schemas.openxmlformats.org/drawingml/2006/main">
+              <a:graphicData uri="http://schemas.openxmlformats.org/drawingml/2006/picture">
+                <pic:pic xmlns:pic="http://schemas.openxmlformats.org/drawingml/2006/picture">
+                  <pic:nvPicPr>
+                    <pic:cNvPr id="688698547" name="Imagen 2" descr="Diagrama&#10;&#10;Descripción generada automáticamente"/>
+                    <pic:cNvPicPr>
+                      <a:picLocks noChangeAspect="1" noChangeArrowheads="1"/>
+                    </pic:cNvPicPr>
+                  </pic:nvPicPr>
+                  <pic:blipFill>
+                    <a:blip r:embed="rId21">
+                      <a:extLst>
+                        <a:ext uri="{28A0092B-C50C-407E-A947-70E740481C1C}">
+                          <a14:useLocalDpi xmlns:a14="http://schemas.microsoft.com/office/drawing/2010/main" val="0"/>
+                        </a:ext>
+                      </a:extLst>
+                    </a:blip>
+                    <a:srcRect/>
+                    <a:stretch>
+                      <a:fillRect/>
+                    </a:stretch>
+                  </pic:blipFill>
+                  <pic:spPr bwMode="auto">
+                    <a:xfrm>
+                      <a:off x="0" y="0"/>
+                      <a:ext cx="4762500" cy="3810000"/>
+                    </a:xfrm>
+                    <a:prstGeom prst="rect">
+                      <a:avLst/>
+                    </a:prstGeom>
+                    <a:noFill/>
+                    <a:ln>
+                      <a:noFill/>
+                    </a:ln>
+                  </pic:spPr>
+                </pic:pic>
+              </a:graphicData>
+            </a:graphic>
+          </wp:inline>
+        </w:drawing>
+      </w:r>
+    </w:p>
+    <w:p>
+      <w:r>
+        <w:rPr>
+          <w:b/>
+          <w:bCs/>
+        </w:rPr>
+        <w:t>NOTA</w:t>
+      </w:r>
+      <w:r>
+        <w:t xml:space="preserve">: uso de Ajax (envió de emails), cientos de miles de proyectos, </w:t>
+      </w:r>
+      <w:proofErr w:type="spellStart"/>
+      <w:r>
+        <w:t>etc</w:t>
+      </w:r>
+      <w:proofErr w:type="spellEnd"/>
+    </w:p>
+    <w:p>
+      <w:pPr>
+        <w:pStyle w:val="Ttulo2"/>
+      </w:pPr>
+      <w:r>
+        <w:lastRenderedPageBreak/>
+        <w:t>REST</w:t>
+      </w:r>
+    </w:p>
+    <w:p>
+      <w:r>
+        <w:rPr>
+          <w:noProof/>
+        </w:rPr>
+        <w:drawing>
+          <wp:inline distT="0" distB="0" distL="0" distR="0" wp14:anchorId="20F29A8B" wp14:editId="035F52AD">
+            <wp:extent cx="5400040" cy="1348740"/>
+            <wp:effectExtent l="0" t="0" r="0" b="3810"/>
+            <wp:docPr id="82273260" name="Imagen 3" descr="Qué es una api rest"/>
+            <wp:cNvGraphicFramePr>
+              <a:graphicFrameLocks xmlns:a="http://schemas.openxmlformats.org/drawingml/2006/main" noChangeAspect="1"/>
+            </wp:cNvGraphicFramePr>
+            <a:graphic xmlns:a="http://schemas.openxmlformats.org/drawingml/2006/main">
+              <a:graphicData uri="http://schemas.openxmlformats.org/drawingml/2006/picture">
+                <pic:pic xmlns:pic="http://schemas.openxmlformats.org/drawingml/2006/picture">
+                  <pic:nvPicPr>
+                    <pic:cNvPr id="0" name="Picture 5" descr="Qué es una api rest"/>
+                    <pic:cNvPicPr>
+                      <a:picLocks noChangeAspect="1" noChangeArrowheads="1"/>
+                    </pic:cNvPicPr>
+                  </pic:nvPicPr>
+                  <pic:blipFill>
+                    <a:blip r:embed="rId22" cstate="print">
+                      <a:extLst>
+                        <a:ext uri="{28A0092B-C50C-407E-A947-70E740481C1C}">
+                          <a14:useLocalDpi xmlns:a14="http://schemas.microsoft.com/office/drawing/2010/main" val="0"/>
+                        </a:ext>
+                      </a:extLst>
+                    </a:blip>
+                    <a:srcRect/>
+                    <a:stretch>
+                      <a:fillRect/>
+                    </a:stretch>
+                  </pic:blipFill>
+                  <pic:spPr bwMode="auto">
+                    <a:xfrm>
+                      <a:off x="0" y="0"/>
+                      <a:ext cx="5400040" cy="1348740"/>
+                    </a:xfrm>
+                    <a:prstGeom prst="rect">
+                      <a:avLst/>
+                    </a:prstGeom>
+                    <a:noFill/>
+                    <a:ln>
+                      <a:noFill/>
+                    </a:ln>
+                  </pic:spPr>
+                </pic:pic>
+              </a:graphicData>
+            </a:graphic>
+          </wp:inline>
+        </w:drawing>
+      </w:r>
+    </w:p>
+    <w:p>
+      <w:pPr>
+        <w:pStyle w:val="Ttulo1"/>
+      </w:pPr>
+      <w:r>
+        <w:t xml:space="preserve">Creación de un API </w:t>
+      </w:r>
+      <w:proofErr w:type="spellStart"/>
+      <w:r>
+        <w:t>Rest</w:t>
+      </w:r>
+      <w:proofErr w:type="spellEnd"/>
+      <w:r>
+        <w:t xml:space="preserve"> en .Net</w:t>
+      </w:r>
+    </w:p>
+    <w:p>
+      <w:pPr>
+        <w:pStyle w:val="Prrafodelista"/>
+        <w:numPr>
+          <w:ilvl w:val="0"/>
+          <w:numId w:val="2"/>
+        </w:numPr>
+      </w:pPr>
+      <w:r>
+        <w:t xml:space="preserve">Creas un proyecto API </w:t>
+      </w:r>
+      <w:proofErr w:type="spellStart"/>
+      <w:r>
+        <w:t>core</w:t>
+      </w:r>
+      <w:proofErr w:type="spellEnd"/>
+    </w:p>
+    <w:p>
+      <w:pPr>
+        <w:pStyle w:val="Prrafodelista"/>
+        <w:numPr>
+          <w:ilvl w:val="0"/>
+          <w:numId w:val="2"/>
+        </w:numPr>
+      </w:pPr>
+      <w:r>
+        <w:t>versión 6</w:t>
+      </w:r>
+    </w:p>
+    <w:p>
+      <w:pPr>
+        <w:pStyle w:val="Prrafodelista"/>
+        <w:numPr>
+          <w:ilvl w:val="0"/>
+          <w:numId w:val="2"/>
+        </w:numPr>
+      </w:pPr>
+      <w:r>
+        <w:t xml:space="preserve">Habilita los controladores y </w:t>
+      </w:r>
+      <w:proofErr w:type="spellStart"/>
+      <w:r>
+        <w:t>OpenIA</w:t>
+      </w:r>
+      <w:proofErr w:type="spellEnd"/>
+    </w:p>
+    <w:p>
+      <w:pPr>
+        <w:pStyle w:val="Prrafodelista"/>
+      </w:pPr>
+    </w:p>
+    <w:p>
+      <w:pPr>
+        <w:pStyle w:val="Prrafodelista"/>
+      </w:pPr>
+      <w:r>
+        <w:rPr>
+          <w:noProof/>
+        </w:rPr>
+        <w:drawing>
+          <wp:inline distT="0" distB="0" distL="0" distR="0" wp14:anchorId="232FFFF7" wp14:editId="7225EFF2">
+            <wp:extent cx="5400040" cy="1876425"/>
+            <wp:effectExtent l="0" t="0" r="0" b="9525"/>
+            <wp:docPr id="225985148" name="Imagen 1" descr="Una captura de pantalla de una computadora&#10;&#10;Descripción generada automáticamente"/>
+            <wp:cNvGraphicFramePr>
+              <a:graphicFrameLocks xmlns:a="http://schemas.openxmlformats.org/drawingml/2006/main" noChangeAspect="1"/>
+            </wp:cNvGraphicFramePr>
+            <a:graphic xmlns:a="http://schemas.openxmlformats.org/drawingml/2006/main">
+              <a:graphicData uri="http://schemas.openxmlformats.org/drawingml/2006/picture">
+                <pic:pic xmlns:pic="http://schemas.openxmlformats.org/drawingml/2006/picture">
+                  <pic:nvPicPr>
+                    <pic:cNvPr id="225985148" name="Imagen 1" descr="Una captura de pantalla de una computadora&#10;&#10;Descripción generada automáticamente"/>
+                    <pic:cNvPicPr/>
+                  </pic:nvPicPr>
+                  <pic:blipFill rotWithShape="1">
+                    <a:blip r:embed="rId23"/>
+                    <a:srcRect t="8784" b="29409"/>
+                    <a:stretch/>
+                  </pic:blipFill>
+                  <pic:spPr bwMode="auto">
+                    <a:xfrm>
+                      <a:off x="0" y="0"/>
+                      <a:ext cx="5400040" cy="1876425"/>
+                    </a:xfrm>
+                    <a:prstGeom prst="rect">
+                      <a:avLst/>
+                    </a:prstGeom>
+                    <a:ln>
+                      <a:noFill/>
+                    </a:ln>
+                    <a:extLst>
+                      <a:ext uri="{53640926-AAD7-44D8-BBD7-CCE9431645EC}">
+                        <a14:shadowObscured xmlns:a14="http://schemas.microsoft.com/office/drawing/2010/main"/>
+                      </a:ext>
+                    </a:extLst>
+                  </pic:spPr>
+                </pic:pic>
+              </a:graphicData>
+            </a:graphic>
+          </wp:inline>
+        </w:drawing>
+      </w:r>
+    </w:p>
+    <w:p>
+      <w:pPr>
+        <w:pStyle w:val="Prrafodelista"/>
+      </w:pPr>
+    </w:p>
+    <w:p>
+      <w:pPr>
+        <w:pStyle w:val="Prrafodelista"/>
+        <w:numPr>
+          <w:ilvl w:val="0"/>
+          <w:numId w:val="2"/>
+        </w:numPr>
+      </w:pPr>
+      <w:r>
+        <w:t>Agrega un nuevo controlador</w:t>
+      </w:r>
+    </w:p>
+    <w:p>
+      <w:r>
+        <w:rPr>
+          <w:noProof/>
+        </w:rPr>
+        <w:drawing>
+          <wp:inline distT="0" distB="0" distL="0" distR="0" wp14:anchorId="2F1E7F36" wp14:editId="773F3F15">
+            <wp:extent cx="5032528" cy="3409950"/>
+            <wp:effectExtent l="0" t="0" r="0" b="0"/>
+            <wp:docPr id="1486036732" name="Imagen 1" descr="Interfaz de usuario gráfica, Aplicación, Word&#10;&#10;Descripción generada automáticamente"/>
+            <wp:cNvGraphicFramePr>
+              <a:graphicFrameLocks xmlns:a="http://schemas.openxmlformats.org/drawingml/2006/main" noChangeAspect="1"/>
+            </wp:cNvGraphicFramePr>
+            <a:graphic xmlns:a="http://schemas.openxmlformats.org/drawingml/2006/main">
+              <a:graphicData uri="http://schemas.openxmlformats.org/drawingml/2006/picture">
+                <pic:pic xmlns:pic="http://schemas.openxmlformats.org/drawingml/2006/picture">
+                  <pic:nvPicPr>
+                    <pic:cNvPr id="1486036732" name="Imagen 1" descr="Interfaz de usuario gráfica, Aplicación, Word&#10;&#10;Descripción generada automáticamente"/>
+                    <pic:cNvPicPr/>
+                  </pic:nvPicPr>
+                  <pic:blipFill rotWithShape="1">
+                    <a:blip r:embed="rId24"/>
+                    <a:srcRect l="14992" t="6275" r="14982" b="9328"/>
+                    <a:stretch/>
+                  </pic:blipFill>
+                  <pic:spPr bwMode="auto">
+                    <a:xfrm>
+                      <a:off x="0" y="0"/>
+                      <a:ext cx="5050707" cy="3422267"/>
+                    </a:xfrm>
+                    <a:prstGeom prst="rect">
+                      <a:avLst/>
+                    </a:prstGeom>
+                    <a:ln>
+                      <a:noFill/>
+                    </a:ln>
+                    <a:extLst>
+                      <a:ext uri="{53640926-AAD7-44D8-BBD7-CCE9431645EC}">
+                        <a14:shadowObscured xmlns:a14="http://schemas.microsoft.com/office/drawing/2010/main"/>
+                      </a:ext>
+                    </a:extLst>
+                  </pic:spPr>
+                </pic:pic>
+              </a:graphicData>
+            </a:graphic>
+          </wp:inline>
+        </w:drawing>
+      </w:r>
+    </w:p>
+    <w:p>
+      <w:r>
+        <w:rPr>
+          <w:noProof/>
+        </w:rPr>
+        <w:lastRenderedPageBreak/>
+        <w:drawing>
+          <wp:inline distT="0" distB="0" distL="0" distR="0" wp14:anchorId="5BEEC40A" wp14:editId="429EBEAB">
+            <wp:extent cx="4973626" cy="3495675"/>
+            <wp:effectExtent l="0" t="0" r="0" b="0"/>
+            <wp:docPr id="2011778757" name="Imagen 1" descr="Una captura de pantalla de una computadora&#10;&#10;Descripción generada automáticamente"/>
+            <wp:cNvGraphicFramePr>
+              <a:graphicFrameLocks xmlns:a="http://schemas.openxmlformats.org/drawingml/2006/main" noChangeAspect="1"/>
+            </wp:cNvGraphicFramePr>
+            <a:graphic xmlns:a="http://schemas.openxmlformats.org/drawingml/2006/main">
+              <a:graphicData uri="http://schemas.openxmlformats.org/drawingml/2006/picture">
+                <pic:pic xmlns:pic="http://schemas.openxmlformats.org/drawingml/2006/picture">
+                  <pic:nvPicPr>
+                    <pic:cNvPr id="2011778757" name="Imagen 1" descr="Una captura de pantalla de una computadora&#10;&#10;Descripción generada automáticamente"/>
+                    <pic:cNvPicPr/>
+                  </pic:nvPicPr>
+                  <pic:blipFill rotWithShape="1">
+                    <a:blip r:embed="rId25"/>
+                    <a:srcRect l="15875" t="5020" r="15863" b="9642"/>
+                    <a:stretch/>
+                  </pic:blipFill>
+                  <pic:spPr bwMode="auto">
+                    <a:xfrm>
+                      <a:off x="0" y="0"/>
+                      <a:ext cx="4985089" cy="3503731"/>
+                    </a:xfrm>
+                    <a:prstGeom prst="rect">
+                      <a:avLst/>
+                    </a:prstGeom>
+                    <a:ln>
+                      <a:noFill/>
+                    </a:ln>
+                    <a:extLst>
+                      <a:ext uri="{53640926-AAD7-44D8-BBD7-CCE9431645EC}">
+                        <a14:shadowObscured xmlns:a14="http://schemas.microsoft.com/office/drawing/2010/main"/>
+                      </a:ext>
+                    </a:extLst>
+                  </pic:spPr>
+                </pic:pic>
+              </a:graphicData>
+            </a:graphic>
+          </wp:inline>
+        </w:drawing>
+      </w:r>
+    </w:p>
+    <w:p/>
+    <w:p>
+      <w:pPr>
+        <w:pStyle w:val="Ttulo2"/>
+      </w:pPr>
+      <w:r>
+        <w:t>Herramienta para probar nuestra API</w:t>
+      </w:r>
+    </w:p>
+    <w:p>
+      <w:proofErr w:type="spellStart"/>
+      <w:r>
+        <w:t>Postman</w:t>
+      </w:r>
+      <w:proofErr w:type="spellEnd"/>
+    </w:p>
+    <w:p>
+      <w:pPr>
+        <w:pStyle w:val="Ttulo2"/>
+      </w:pPr>
+      <w:r>
+        <w:t>Herramienta Documentación</w:t>
+      </w:r>
+    </w:p>
+    <w:p>
+      <w:proofErr w:type="spellStart"/>
+      <w:r>
+        <w:t>Swagger</w:t>
+      </w:r>
+      <w:proofErr w:type="spellEnd"/>
     </w:p>
     <w:sectPr>
       <w:pgSz w:w="11906" w:h="16838"/>
@@ -28739,8 +29786,100 @@
       </w:rPr>
     </w:lvl>
   </w:abstractNum>
+  <w:abstractNum w:abstractNumId="1" w15:restartNumberingAfterBreak="0">
+    <w:nsid w:val="6CE26565"/>
+    <w:multiLevelType w:val="hybridMultilevel"/>
+    <w:tmpl w:val="028C1FDA"/>
+    <w:lvl w:ilvl="0" w:tplc="BD04C312">
+      <w:start w:val="1"/>
+      <w:numFmt w:val="decimal"/>
+      <w:lvlText w:val="%1-"/>
+      <w:lvlJc w:val="left"/>
+      <w:pPr>
+        <w:ind w:left="720" w:hanging="360"/>
+      </w:pPr>
+      <w:rPr>
+        <w:rFonts w:hint="default"/>
+      </w:rPr>
+    </w:lvl>
+    <w:lvl w:ilvl="1" w:tplc="0C0A0019" w:tentative="1">
+      <w:start w:val="1"/>
+      <w:numFmt w:val="lowerLetter"/>
+      <w:lvlText w:val="%2."/>
+      <w:lvlJc w:val="left"/>
+      <w:pPr>
+        <w:ind w:left="1440" w:hanging="360"/>
+      </w:pPr>
+    </w:lvl>
+    <w:lvl w:ilvl="2" w:tplc="0C0A001B" w:tentative="1">
+      <w:start w:val="1"/>
+      <w:numFmt w:val="lowerRoman"/>
+      <w:lvlText w:val="%3."/>
+      <w:lvlJc w:val="right"/>
+      <w:pPr>
+        <w:ind w:left="2160" w:hanging="180"/>
+      </w:pPr>
+    </w:lvl>
+    <w:lvl w:ilvl="3" w:tplc="0C0A000F" w:tentative="1">
+      <w:start w:val="1"/>
+      <w:numFmt w:val="decimal"/>
+      <w:lvlText w:val="%4."/>
+      <w:lvlJc w:val="left"/>
+      <w:pPr>
+        <w:ind w:left="2880" w:hanging="360"/>
+      </w:pPr>
+    </w:lvl>
+    <w:lvl w:ilvl="4" w:tplc="0C0A0019" w:tentative="1">
+      <w:start w:val="1"/>
+      <w:numFmt w:val="lowerLetter"/>
+      <w:lvlText w:val="%5."/>
+      <w:lvlJc w:val="left"/>
+      <w:pPr>
+        <w:ind w:left="3600" w:hanging="360"/>
+      </w:pPr>
+    </w:lvl>
+    <w:lvl w:ilvl="5" w:tplc="0C0A001B" w:tentative="1">
+      <w:start w:val="1"/>
+      <w:numFmt w:val="lowerRoman"/>
+      <w:lvlText w:val="%6."/>
+      <w:lvlJc w:val="right"/>
+      <w:pPr>
+        <w:ind w:left="4320" w:hanging="180"/>
+      </w:pPr>
+    </w:lvl>
+    <w:lvl w:ilvl="6" w:tplc="0C0A000F" w:tentative="1">
+      <w:start w:val="1"/>
+      <w:numFmt w:val="decimal"/>
+      <w:lvlText w:val="%7."/>
+      <w:lvlJc w:val="left"/>
+      <w:pPr>
+        <w:ind w:left="5040" w:hanging="360"/>
+      </w:pPr>
+    </w:lvl>
+    <w:lvl w:ilvl="7" w:tplc="0C0A0019" w:tentative="1">
+      <w:start w:val="1"/>
+      <w:numFmt w:val="lowerLetter"/>
+      <w:lvlText w:val="%8."/>
+      <w:lvlJc w:val="left"/>
+      <w:pPr>
+        <w:ind w:left="5760" w:hanging="360"/>
+      </w:pPr>
+    </w:lvl>
+    <w:lvl w:ilvl="8" w:tplc="0C0A001B" w:tentative="1">
+      <w:start w:val="1"/>
+      <w:numFmt w:val="lowerRoman"/>
+      <w:lvlText w:val="%9."/>
+      <w:lvlJc w:val="right"/>
+      <w:pPr>
+        <w:ind w:left="6480" w:hanging="180"/>
+      </w:pPr>
+    </w:lvl>
+  </w:abstractNum>
   <w:num w:numId="1" w16cid:durableId="1138960840">
     <w:abstractNumId w:val="0"/>
+  </w:num>
+  <w:num w:numId="2" w16cid:durableId="842742810">
+    <w:abstractNumId w:val="1"/>
   </w:num>
 </w:numbering>
 </file>

</xml_diff>